<commit_message>
Edited all of these.
</commit_message>
<xml_diff>
--- a/NT8 LCP.docx
+++ b/NT8 LCP.docx
@@ -1,6 +1,6 @@
 
 <file path=word/document.xml><?xml version="1.0" encoding="utf-8"?>
-<w:document xmlns:wpc="http://schemas.microsoft.com/office/word/2010/wordprocessingCanvas" xmlns:mc="http://schemas.openxmlformats.org/markup-compatibility/2006" xmlns:o="urn:schemas-microsoft-com:office:office" xmlns:r="http://schemas.openxmlformats.org/officeDocument/2006/relationships" xmlns:m="http://schemas.openxmlformats.org/officeDocument/2006/math" xmlns:v="urn:schemas-microsoft-com:vml" xmlns:wp14="http://schemas.microsoft.com/office/word/2010/wordprocessingDrawing" xmlns:wp="http://schemas.openxmlformats.org/drawingml/2006/wordprocessingDrawing" xmlns:w10="urn:schemas-microsoft-com:office:word" xmlns:w="http://schemas.openxmlformats.org/wordprocessingml/2006/main" xmlns:w14="http://schemas.microsoft.com/office/word/2010/wordml" xmlns:w15="http://schemas.microsoft.com/office/word/2012/wordml" xmlns:wpg="http://schemas.microsoft.com/office/word/2010/wordprocessingGroup" xmlns:wpi="http://schemas.microsoft.com/office/word/2010/wordprocessingInk" xmlns:wne="http://schemas.microsoft.com/office/word/2006/wordml" xmlns:wps="http://schemas.microsoft.com/office/word/2010/wordprocessingShape" mc:Ignorable="w14 w15 wp14">
+<w:document xmlns:wpc="http://schemas.microsoft.com/office/word/2010/wordprocessingCanvas" xmlns:mc="http://schemas.openxmlformats.org/markup-compatibility/2006" xmlns:o="urn:schemas-microsoft-com:office:office" xmlns:r="http://schemas.openxmlformats.org/officeDocument/2006/relationships" xmlns:m="http://schemas.openxmlformats.org/officeDocument/2006/math" xmlns:v="urn:schemas-microsoft-com:vml" xmlns:wp14="http://schemas.microsoft.com/office/word/2010/wordprocessingDrawing" xmlns:wp="http://schemas.openxmlformats.org/drawingml/2006/wordprocessingDrawing" xmlns:w10="urn:schemas-microsoft-com:office:word" xmlns:w="http://schemas.openxmlformats.org/wordprocessingml/2006/main" xmlns:w14="http://schemas.microsoft.com/office/word/2010/wordml" xmlns:wpg="http://schemas.microsoft.com/office/word/2010/wordprocessingGroup" xmlns:wpi="http://schemas.microsoft.com/office/word/2010/wordprocessingInk" xmlns:wne="http://schemas.microsoft.com/office/word/2006/wordml" xmlns:wps="http://schemas.microsoft.com/office/word/2010/wordprocessingShape" mc:Ignorable="w14 wp14">
   <w:body>
     <w:p>
       <w:r>
@@ -8,7 +8,7 @@
       </w:r>
     </w:p>
     <w:p>
-      <w:hyperlink r:id="rId4" w:anchor="tabbed-nav=tab3" w:history="1">
+      <w:hyperlink r:id="rId5" w:anchor="tabbed-nav=tab3" w:history="1">
         <w:r>
           <w:rPr>
             <w:rStyle w:val="Hyperlink"/>
@@ -38,9 +38,20 @@
           <w:sz w:val="27"/>
           <w:szCs w:val="27"/>
         </w:rPr>
-        <w:t>LCP (</w:t>
-      </w:r>
-      <w:proofErr w:type="spellStart"/>
+        <w:t xml:space="preserve">LCP </w:t>
+      </w:r>
+      <w:del w:id="0" w:author="Hannah Drake" w:date="2014-04-07T17:21:00Z">
+        <w:r>
+          <w:rPr>
+            <w:rFonts w:eastAsia="Times New Roman" w:cs="Times New Roman"/>
+            <w:b/>
+            <w:bCs/>
+            <w:sz w:val="27"/>
+            <w:szCs w:val="27"/>
+          </w:rPr>
+          <w:delText xml:space="preserve">(Lipidic Cubic Phase) </w:delText>
+        </w:r>
+      </w:del>
       <w:r>
         <w:rPr>
           <w:rFonts w:eastAsia="Times New Roman" w:cs="Times New Roman"/>
@@ -49,18 +60,7 @@
           <w:sz w:val="27"/>
           <w:szCs w:val="27"/>
         </w:rPr>
-        <w:t>Lipidic</w:t>
-      </w:r>
-      <w:proofErr w:type="spellEnd"/>
-      <w:r>
-        <w:rPr>
-          <w:rFonts w:eastAsia="Times New Roman" w:cs="Times New Roman"/>
-          <w:b/>
-          <w:bCs/>
-          <w:sz w:val="27"/>
-          <w:szCs w:val="27"/>
-        </w:rPr>
-        <w:t xml:space="preserve"> Cubic Phase) Head Attachment</w:t>
+        <w:t>Head Attachment</w:t>
       </w:r>
     </w:p>
     <w:p>
@@ -72,7 +72,7 @@
           <w:szCs w:val="24"/>
         </w:rPr>
       </w:pPr>
-      <w:del w:id="0" w:author="Ira Sabran" w:date="2014-04-04T09:11:00Z">
+      <w:del w:id="1" w:author="Ira Sabran" w:date="2014-04-04T09:11:00Z">
         <w:r>
           <w:rPr>
             <w:rFonts w:eastAsia="Times New Roman" w:cs="Times New Roman"/>
@@ -82,7 +82,7 @@
           <w:delText xml:space="preserve">An </w:delText>
         </w:r>
       </w:del>
-      <w:ins w:id="1" w:author="Ira Sabran" w:date="2014-04-04T09:11:00Z">
+      <w:ins w:id="2" w:author="Ira Sabran" w:date="2014-04-04T09:11:00Z">
         <w:r>
           <w:rPr>
             <w:rFonts w:eastAsia="Times New Roman" w:cs="Times New Roman"/>
@@ -108,7 +108,7 @@
         </w:rPr>
         <w:t xml:space="preserve">LCP dispensing attachment </w:t>
       </w:r>
-      <w:del w:id="2" w:author="Ira Sabran" w:date="2014-04-04T09:11:00Z">
+      <w:del w:id="3" w:author="Ira Sabran" w:date="2014-04-04T09:11:00Z">
         <w:r>
           <w:rPr>
             <w:rFonts w:eastAsia="Times New Roman" w:cs="Times New Roman"/>
@@ -124,9 +124,65 @@
           <w:sz w:val="24"/>
           <w:szCs w:val="24"/>
         </w:rPr>
-        <w:t xml:space="preserve">is able to dispense LCP drops of 25-200 </w:t>
-      </w:r>
-      <w:proofErr w:type="gramStart"/>
+        <w:t>is able to dispense LCP drops of 25</w:t>
+      </w:r>
+      <w:ins w:id="4" w:author="Hannah Drake" w:date="2014-04-07T17:21:00Z">
+        <w:r>
+          <w:rPr>
+            <w:rFonts w:eastAsia="Times New Roman" w:cs="Times New Roman"/>
+            <w:sz w:val="24"/>
+            <w:szCs w:val="24"/>
+          </w:rPr>
+          <w:t xml:space="preserve"> </w:t>
+        </w:r>
+        <w:proofErr w:type="spellStart"/>
+        <w:proofErr w:type="gramStart"/>
+        <w:r>
+          <w:rPr>
+            <w:rFonts w:eastAsia="Times New Roman" w:cs="Times New Roman"/>
+            <w:sz w:val="24"/>
+            <w:szCs w:val="24"/>
+          </w:rPr>
+          <w:t>nL</w:t>
+        </w:r>
+        <w:proofErr w:type="spellEnd"/>
+        <w:proofErr w:type="gramEnd"/>
+        <w:r>
+          <w:rPr>
+            <w:rFonts w:eastAsia="Times New Roman" w:cs="Times New Roman"/>
+            <w:sz w:val="24"/>
+            <w:szCs w:val="24"/>
+          </w:rPr>
+          <w:t xml:space="preserve"> </w:t>
+        </w:r>
+      </w:ins>
+      <w:r>
+        <w:rPr>
+          <w:rFonts w:eastAsia="Times New Roman" w:cs="Times New Roman"/>
+          <w:sz w:val="24"/>
+          <w:szCs w:val="24"/>
+        </w:rPr>
+        <w:t>-</w:t>
+      </w:r>
+      <w:ins w:id="5" w:author="Hannah Drake" w:date="2014-04-07T17:21:00Z">
+        <w:r>
+          <w:rPr>
+            <w:rFonts w:eastAsia="Times New Roman" w:cs="Times New Roman"/>
+            <w:sz w:val="24"/>
+            <w:szCs w:val="24"/>
+          </w:rPr>
+          <w:t xml:space="preserve"> </w:t>
+        </w:r>
+      </w:ins>
+      <w:r>
+        <w:rPr>
+          <w:rFonts w:eastAsia="Times New Roman" w:cs="Times New Roman"/>
+          <w:sz w:val="24"/>
+          <w:szCs w:val="24"/>
+        </w:rPr>
+        <w:t xml:space="preserve">200 </w:t>
+      </w:r>
+      <w:proofErr w:type="spellStart"/>
       <w:r>
         <w:rPr>
           <w:rFonts w:eastAsia="Times New Roman" w:cs="Times New Roman"/>
@@ -135,7 +191,7 @@
         </w:rPr>
         <w:t>nL</w:t>
       </w:r>
-      <w:proofErr w:type="gramEnd"/>
+      <w:proofErr w:type="spellEnd"/>
       <w:r>
         <w:rPr>
           <w:rFonts w:eastAsia="Times New Roman" w:cs="Times New Roman"/>
@@ -144,7 +200,7 @@
         </w:rPr>
         <w:t xml:space="preserve">. The dispenser </w:t>
       </w:r>
-      <w:del w:id="3" w:author="Ira Sabran" w:date="2014-04-04T09:12:00Z">
+      <w:del w:id="6" w:author="Ira Sabran" w:date="2014-04-04T09:12:00Z">
         <w:r>
           <w:rPr>
             <w:rFonts w:eastAsia="Times New Roman" w:cs="Times New Roman"/>
@@ -154,7 +210,7 @@
           <w:delText xml:space="preserve">takes </w:delText>
         </w:r>
       </w:del>
-      <w:ins w:id="4" w:author="Ira Sabran" w:date="2014-04-04T09:12:00Z">
+      <w:ins w:id="7" w:author="Ira Sabran" w:date="2014-04-04T09:12:00Z">
         <w:r>
           <w:rPr>
             <w:rFonts w:eastAsia="Times New Roman" w:cs="Times New Roman"/>
@@ -178,9 +234,27 @@
           <w:sz w:val="24"/>
           <w:szCs w:val="24"/>
         </w:rPr>
-        <w:t>an 8mm barrel syringe</w:t>
-      </w:r>
-      <w:del w:id="5" w:author="Ira Sabran" w:date="2014-04-04T09:13:00Z">
+        <w:t>an 8</w:t>
+      </w:r>
+      <w:ins w:id="8" w:author="Hannah Drake" w:date="2014-04-07T17:21:00Z">
+        <w:r>
+          <w:rPr>
+            <w:rFonts w:eastAsia="Times New Roman" w:cs="Times New Roman"/>
+            <w:sz w:val="24"/>
+            <w:szCs w:val="24"/>
+          </w:rPr>
+          <w:t xml:space="preserve"> </w:t>
+        </w:r>
+      </w:ins>
+      <w:r>
+        <w:rPr>
+          <w:rFonts w:eastAsia="Times New Roman" w:cs="Times New Roman"/>
+          <w:sz w:val="24"/>
+          <w:szCs w:val="24"/>
+        </w:rPr>
+        <w:t>mm barrel syringe</w:t>
+      </w:r>
+      <w:del w:id="9" w:author="Ira Sabran" w:date="2014-04-04T09:13:00Z">
         <w:r>
           <w:rPr>
             <w:rFonts w:eastAsia="Times New Roman" w:cs="Times New Roman"/>
@@ -190,7 +264,7 @@
           <w:delText>, and</w:delText>
         </w:r>
       </w:del>
-      <w:ins w:id="6" w:author="Ira Sabran" w:date="2014-04-04T09:13:00Z">
+      <w:ins w:id="10" w:author="Ira Sabran" w:date="2014-04-04T09:13:00Z">
         <w:r>
           <w:rPr>
             <w:rFonts w:eastAsia="Times New Roman" w:cs="Times New Roman"/>
@@ -208,7 +282,17 @@
         </w:rPr>
         <w:t xml:space="preserve"> a sensor ensures the syringe is properly mounted before dispensing. </w:t>
       </w:r>
-      <w:del w:id="7" w:author="Ira Sabran" w:date="2014-04-04T09:13:00Z">
+      <w:ins w:id="11" w:author="Hannah Drake" w:date="2014-04-07T17:22:00Z">
+        <w:r>
+          <w:rPr>
+            <w:rFonts w:eastAsia="Times New Roman" w:cs="Times New Roman"/>
+            <w:sz w:val="24"/>
+            <w:szCs w:val="24"/>
+          </w:rPr>
+          <w:t>Dispensing both lipid and well solution to a complete</w:t>
+        </w:r>
+      </w:ins>
+      <w:del w:id="12" w:author="Ira Sabran" w:date="2014-04-04T09:13:00Z">
         <w:r>
           <w:rPr>
             <w:rFonts w:eastAsia="Times New Roman" w:cs="Times New Roman"/>
@@ -218,68 +302,26 @@
           <w:delText>It dispenses a</w:delText>
         </w:r>
       </w:del>
-      <w:ins w:id="8" w:author="Ira Sabran" w:date="2014-04-04T09:13:00Z">
-        <w:r>
-          <w:rPr>
-            <w:rFonts w:eastAsia="Times New Roman" w:cs="Times New Roman"/>
-            <w:sz w:val="24"/>
-            <w:szCs w:val="24"/>
-          </w:rPr>
-          <w:t>A</w:t>
-        </w:r>
-      </w:ins>
-      <w:r>
-        <w:rPr>
-          <w:rFonts w:eastAsia="Times New Roman" w:cs="Times New Roman"/>
-          <w:sz w:val="24"/>
-          <w:szCs w:val="24"/>
-        </w:rPr>
-        <w:t xml:space="preserve"> full, 96-drop LCP plate</w:t>
-      </w:r>
-      <w:ins w:id="9" w:author="Ira Sabran" w:date="2014-04-04T09:13:00Z">
-        <w:r>
-          <w:rPr>
-            <w:rFonts w:eastAsia="Times New Roman" w:cs="Times New Roman"/>
-            <w:sz w:val="24"/>
-            <w:szCs w:val="24"/>
-          </w:rPr>
-          <w:t xml:space="preserve"> is dispensed</w:t>
-        </w:r>
-      </w:ins>
-      <w:r>
-        <w:rPr>
-          <w:rFonts w:eastAsia="Times New Roman" w:cs="Times New Roman"/>
-          <w:sz w:val="24"/>
-          <w:szCs w:val="24"/>
-        </w:rPr>
-        <w:t xml:space="preserve"> in less than 5 minutes, including </w:t>
-      </w:r>
-      <w:ins w:id="10" w:author="Ira Sabran" w:date="2014-04-04T09:14:00Z">
-        <w:r>
-          <w:rPr>
-            <w:rFonts w:eastAsia="Times New Roman" w:cs="Times New Roman"/>
-            <w:sz w:val="24"/>
-            <w:szCs w:val="24"/>
-          </w:rPr>
-          <w:t xml:space="preserve">drop setting </w:t>
-        </w:r>
-      </w:ins>
-      <w:r>
-        <w:rPr>
-          <w:rFonts w:eastAsia="Times New Roman" w:cs="Times New Roman"/>
-          <w:sz w:val="24"/>
-          <w:szCs w:val="24"/>
-        </w:rPr>
-        <w:t xml:space="preserve">both the lipid </w:t>
-      </w:r>
-      <w:del w:id="11" w:author="Ira Sabran" w:date="2014-04-04T09:14:00Z">
-        <w:r>
-          <w:rPr>
-            <w:rFonts w:eastAsia="Times New Roman" w:cs="Times New Roman"/>
-            <w:sz w:val="24"/>
-            <w:szCs w:val="24"/>
-          </w:rPr>
-          <w:delText xml:space="preserve">drop setting </w:delText>
+      <w:ins w:id="13" w:author="Ira Sabran" w:date="2014-04-04T09:13:00Z">
+        <w:del w:id="14" w:author="Hannah Drake" w:date="2014-04-07T17:22:00Z">
+          <w:r>
+            <w:rPr>
+              <w:rFonts w:eastAsia="Times New Roman" w:cs="Times New Roman"/>
+              <w:sz w:val="24"/>
+              <w:szCs w:val="24"/>
+            </w:rPr>
+            <w:delText>A</w:delText>
+          </w:r>
+        </w:del>
+      </w:ins>
+      <w:del w:id="15" w:author="Hannah Drake" w:date="2014-04-07T17:22:00Z">
+        <w:r>
+          <w:rPr>
+            <w:rFonts w:eastAsia="Times New Roman" w:cs="Times New Roman"/>
+            <w:sz w:val="24"/>
+            <w:szCs w:val="24"/>
+          </w:rPr>
+          <w:delText xml:space="preserve"> full,</w:delText>
         </w:r>
       </w:del>
       <w:r>
@@ -288,26 +330,134 @@
           <w:sz w:val="24"/>
           <w:szCs w:val="24"/>
         </w:rPr>
-        <w:t>and the well solution</w:t>
-      </w:r>
-      <w:del w:id="12" w:author="Ira Sabran" w:date="2014-04-04T09:14:00Z">
-        <w:r>
-          <w:rPr>
-            <w:rFonts w:eastAsia="Times New Roman" w:cs="Times New Roman"/>
-            <w:sz w:val="24"/>
-            <w:szCs w:val="24"/>
-          </w:rPr>
-          <w:delText xml:space="preserve"> drop setting</w:delText>
+        <w:t xml:space="preserve"> 96-drop LCP plate</w:t>
+      </w:r>
+      <w:ins w:id="16" w:author="Ira Sabran" w:date="2014-04-04T09:13:00Z">
+        <w:r>
+          <w:rPr>
+            <w:rFonts w:eastAsia="Times New Roman" w:cs="Times New Roman"/>
+            <w:sz w:val="24"/>
+            <w:szCs w:val="24"/>
+          </w:rPr>
+          <w:t xml:space="preserve"> </w:t>
+        </w:r>
+        <w:del w:id="17" w:author="Hannah Drake" w:date="2014-04-07T17:23:00Z">
+          <w:r>
+            <w:rPr>
+              <w:rFonts w:eastAsia="Times New Roman" w:cs="Times New Roman"/>
+              <w:sz w:val="24"/>
+              <w:szCs w:val="24"/>
+            </w:rPr>
+            <w:delText>is dispensed</w:delText>
+          </w:r>
+        </w:del>
+      </w:ins>
+      <w:del w:id="18" w:author="Hannah Drake" w:date="2014-04-07T17:23:00Z">
+        <w:r>
+          <w:rPr>
+            <w:rFonts w:eastAsia="Times New Roman" w:cs="Times New Roman"/>
+            <w:sz w:val="24"/>
+            <w:szCs w:val="24"/>
+          </w:rPr>
+          <w:delText xml:space="preserve"> in</w:delText>
         </w:r>
       </w:del>
-      <w:r>
-        <w:rPr>
-          <w:rFonts w:eastAsia="Times New Roman" w:cs="Times New Roman"/>
-          <w:sz w:val="24"/>
-          <w:szCs w:val="24"/>
-        </w:rPr>
-        <w:t>.</w:t>
-      </w:r>
+      <w:ins w:id="19" w:author="Hannah Drake" w:date="2014-04-07T17:23:00Z">
+        <w:r>
+          <w:rPr>
+            <w:rFonts w:eastAsia="Times New Roman" w:cs="Times New Roman"/>
+            <w:sz w:val="24"/>
+            <w:szCs w:val="24"/>
+          </w:rPr>
+          <w:t>takes</w:t>
+        </w:r>
+      </w:ins>
+      <w:r>
+        <w:rPr>
+          <w:rFonts w:eastAsia="Times New Roman" w:cs="Times New Roman"/>
+          <w:sz w:val="24"/>
+          <w:szCs w:val="24"/>
+        </w:rPr>
+        <w:t xml:space="preserve"> </w:t>
+      </w:r>
+      <w:del w:id="20" w:author="Hannah Drake" w:date="2014-04-07T17:21:00Z">
+        <w:r>
+          <w:rPr>
+            <w:rFonts w:eastAsia="Times New Roman" w:cs="Times New Roman"/>
+            <w:sz w:val="24"/>
+            <w:szCs w:val="24"/>
+          </w:rPr>
+          <w:delText xml:space="preserve">less </w:delText>
+        </w:r>
+      </w:del>
+      <w:ins w:id="21" w:author="Hannah Drake" w:date="2014-04-07T17:21:00Z">
+        <w:r>
+          <w:rPr>
+            <w:rFonts w:eastAsia="Times New Roman" w:cs="Times New Roman"/>
+            <w:sz w:val="24"/>
+            <w:szCs w:val="24"/>
+          </w:rPr>
+          <w:t>fewer</w:t>
+        </w:r>
+        <w:r>
+          <w:rPr>
+            <w:rFonts w:eastAsia="Times New Roman" w:cs="Times New Roman"/>
+            <w:sz w:val="24"/>
+            <w:szCs w:val="24"/>
+          </w:rPr>
+          <w:t xml:space="preserve"> </w:t>
+        </w:r>
+      </w:ins>
+      <w:r>
+        <w:rPr>
+          <w:rFonts w:eastAsia="Times New Roman" w:cs="Times New Roman"/>
+          <w:sz w:val="24"/>
+          <w:szCs w:val="24"/>
+        </w:rPr>
+        <w:t>than 5 minutes</w:t>
+      </w:r>
+      <w:ins w:id="22" w:author="Hannah Drake" w:date="2014-04-07T17:23:00Z">
+        <w:r>
+          <w:rPr>
+            <w:rFonts w:eastAsia="Times New Roman" w:cs="Times New Roman"/>
+            <w:sz w:val="24"/>
+            <w:szCs w:val="24"/>
+          </w:rPr>
+          <w:t>.</w:t>
+        </w:r>
+      </w:ins>
+      <w:del w:id="23" w:author="Hannah Drake" w:date="2014-04-07T17:23:00Z">
+        <w:r>
+          <w:rPr>
+            <w:rFonts w:eastAsia="Times New Roman" w:cs="Times New Roman"/>
+            <w:sz w:val="24"/>
+            <w:szCs w:val="24"/>
+          </w:rPr>
+          <w:delText xml:space="preserve">, including </w:delText>
+        </w:r>
+      </w:del>
+      <w:ins w:id="24" w:author="Ira Sabran" w:date="2014-04-04T09:14:00Z">
+        <w:del w:id="25" w:author="Hannah Drake" w:date="2014-04-07T17:23:00Z">
+          <w:r>
+            <w:rPr>
+              <w:rFonts w:eastAsia="Times New Roman" w:cs="Times New Roman"/>
+              <w:sz w:val="24"/>
+              <w:szCs w:val="24"/>
+            </w:rPr>
+            <w:delText xml:space="preserve">drop setting </w:delText>
+          </w:r>
+        </w:del>
+      </w:ins>
+      <w:del w:id="26" w:author="Hannah Drake" w:date="2014-04-07T17:23:00Z">
+        <w:r>
+          <w:rPr>
+            <w:rFonts w:eastAsia="Times New Roman" w:cs="Times New Roman"/>
+            <w:sz w:val="24"/>
+            <w:szCs w:val="24"/>
+          </w:rPr>
+          <w:delText>both the lipid drop setting and the well solution drop setting.</w:delText>
+        </w:r>
+      </w:del>
     </w:p>
     <w:p>
       <w:pPr>
@@ -347,7 +497,53 @@
           <w:sz w:val="24"/>
           <w:szCs w:val="24"/>
         </w:rPr>
-        <w:t>The LCP dispensing option also includes a lipid mixer which attaches to the deck of the system. The mixer is controlled by software to guarantee that the right number of mixing cycles are applied to the lipid syringe.</w:t>
+        <w:t xml:space="preserve">The LCP dispensing option </w:t>
+      </w:r>
+      <w:del w:id="27" w:author="Hannah Drake" w:date="2014-04-07T17:23:00Z">
+        <w:r>
+          <w:rPr>
+            <w:rFonts w:eastAsia="Times New Roman" w:cs="Times New Roman"/>
+            <w:sz w:val="24"/>
+            <w:szCs w:val="24"/>
+          </w:rPr>
+          <w:delText xml:space="preserve">also </w:delText>
+        </w:r>
+      </w:del>
+      <w:r>
+        <w:rPr>
+          <w:rFonts w:eastAsia="Times New Roman" w:cs="Times New Roman"/>
+          <w:sz w:val="24"/>
+          <w:szCs w:val="24"/>
+        </w:rPr>
+        <w:t xml:space="preserve">includes a lipid mixer which attaches to the deck of the </w:t>
+      </w:r>
+      <w:del w:id="28" w:author="Hannah Drake" w:date="2014-04-07T17:23:00Z">
+        <w:r>
+          <w:rPr>
+            <w:rFonts w:eastAsia="Times New Roman" w:cs="Times New Roman"/>
+            <w:sz w:val="24"/>
+            <w:szCs w:val="24"/>
+          </w:rPr>
+          <w:delText>system</w:delText>
+        </w:r>
+      </w:del>
+      <w:ins w:id="29" w:author="Hannah Drake" w:date="2014-04-07T17:23:00Z">
+        <w:r>
+          <w:rPr>
+            <w:rFonts w:eastAsia="Times New Roman" w:cs="Times New Roman"/>
+            <w:sz w:val="24"/>
+            <w:szCs w:val="24"/>
+          </w:rPr>
+          <w:t>NT8</w:t>
+        </w:r>
+      </w:ins>
+      <w:r>
+        <w:rPr>
+          <w:rFonts w:eastAsia="Times New Roman" w:cs="Times New Roman"/>
+          <w:sz w:val="24"/>
+          <w:szCs w:val="24"/>
+        </w:rPr>
+        <w:t>. The mixer is controlled by software to guarantee that the right number of mixing cycles are applied to the lipid syringe.</w:t>
       </w:r>
     </w:p>
     <w:p>
@@ -372,7 +568,7 @@
         </w:rPr>
         <w:t>LCP Auto</w:t>
       </w:r>
-      <w:commentRangeStart w:id="13"/>
+      <w:commentRangeStart w:id="30"/>
       <w:r>
         <w:rPr>
           <w:rFonts w:eastAsia="Times New Roman" w:cs="Times New Roman"/>
@@ -383,13 +579,25 @@
         </w:rPr>
         <w:t xml:space="preserve"> </w:t>
       </w:r>
-      <w:commentRangeEnd w:id="13"/>
+      <w:commentRangeEnd w:id="30"/>
       <w:r>
         <w:rPr>
           <w:rStyle w:val="CommentReference"/>
         </w:rPr>
-        <w:commentReference w:id="13"/>
-      </w:r>
+        <w:commentReference w:id="30"/>
+      </w:r>
+      <w:ins w:id="31" w:author="Hannah Drake" w:date="2014-04-07T17:23:00Z">
+        <w:r>
+          <w:rPr>
+            <w:rFonts w:eastAsia="Times New Roman" w:cs="Times New Roman"/>
+            <w:b/>
+            <w:bCs/>
+            <w:sz w:val="27"/>
+            <w:szCs w:val="27"/>
+          </w:rPr>
+          <w:t>-</w:t>
+        </w:r>
+      </w:ins>
       <w:r>
         <w:rPr>
           <w:rFonts w:eastAsia="Times New Roman" w:cs="Times New Roman"/>
@@ -418,7 +626,7 @@
         </w:rPr>
         <w:t>The LCP option includes a fully</w:t>
       </w:r>
-      <w:commentRangeStart w:id="14"/>
+      <w:commentRangeStart w:id="32"/>
       <w:r>
         <w:rPr>
           <w:rFonts w:eastAsia="Times New Roman" w:cs="Times New Roman"/>
@@ -427,12 +635,12 @@
         </w:rPr>
         <w:t xml:space="preserve"> </w:t>
       </w:r>
-      <w:commentRangeEnd w:id="14"/>
+      <w:commentRangeEnd w:id="32"/>
       <w:r>
         <w:rPr>
           <w:rStyle w:val="CommentReference"/>
         </w:rPr>
-        <w:commentReference w:id="14"/>
+        <w:commentReference w:id="32"/>
       </w:r>
       <w:r>
         <w:rPr>
@@ -442,7 +650,7 @@
         </w:rPr>
         <w:t>automat</w:t>
       </w:r>
-      <w:commentRangeStart w:id="15"/>
+      <w:commentRangeStart w:id="33"/>
       <w:r>
         <w:rPr>
           <w:rFonts w:eastAsia="Times New Roman" w:cs="Times New Roman"/>
@@ -451,12 +659,12 @@
         </w:rPr>
         <w:t>ic</w:t>
       </w:r>
-      <w:commentRangeEnd w:id="15"/>
+      <w:commentRangeEnd w:id="33"/>
       <w:r>
         <w:rPr>
           <w:rStyle w:val="CommentReference"/>
         </w:rPr>
-        <w:commentReference w:id="15"/>
+        <w:commentReference w:id="33"/>
       </w:r>
       <w:r>
         <w:rPr>
@@ -466,7 +674,7 @@
         </w:rPr>
         <w:t xml:space="preserve"> </w:t>
       </w:r>
-      <w:del w:id="16" w:author="Ira Sabran" w:date="2014-04-04T09:17:00Z">
+      <w:del w:id="34" w:author="Ira Sabran" w:date="2014-04-04T09:17:00Z">
         <w:r>
           <w:rPr>
             <w:rFonts w:eastAsia="Times New Roman" w:cs="Times New Roman"/>
@@ -484,7 +692,7 @@
         </w:rPr>
         <w:t xml:space="preserve">system for </w:t>
       </w:r>
-      <w:ins w:id="17" w:author="Ira Sabran" w:date="2014-04-04T09:17:00Z">
+      <w:ins w:id="35" w:author="Ira Sabran" w:date="2014-04-04T09:17:00Z">
         <w:r>
           <w:rPr>
             <w:rFonts w:eastAsia="Times New Roman" w:cs="Times New Roman"/>
@@ -508,45 +716,67 @@
           <w:sz w:val="24"/>
           <w:szCs w:val="24"/>
         </w:rPr>
-        <w:t xml:space="preserve">the lipid syringe. </w:t>
-      </w:r>
-      <w:del w:id="18" w:author="Ira Sabran" w:date="2014-04-04T09:18:00Z">
-        <w:r>
-          <w:rPr>
-            <w:rFonts w:eastAsia="Times New Roman" w:cs="Times New Roman"/>
-            <w:sz w:val="24"/>
-            <w:szCs w:val="24"/>
-          </w:rPr>
-          <w:delText xml:space="preserve">It </w:delText>
+        <w:t>the lipid syringe</w:t>
+      </w:r>
+      <w:del w:id="36" w:author="Hannah Drake" w:date="2014-04-07T17:24:00Z">
+        <w:r>
+          <w:rPr>
+            <w:rFonts w:eastAsia="Times New Roman" w:cs="Times New Roman"/>
+            <w:sz w:val="24"/>
+            <w:szCs w:val="24"/>
+          </w:rPr>
+          <w:delText xml:space="preserve">. It </w:delText>
         </w:r>
       </w:del>
-      <w:ins w:id="19" w:author="Ira Sabran" w:date="2014-04-04T09:18:00Z">
-        <w:r>
-          <w:rPr>
-            <w:rFonts w:eastAsia="Times New Roman" w:cs="Times New Roman"/>
-            <w:sz w:val="24"/>
-            <w:szCs w:val="24"/>
-          </w:rPr>
-          <w:t>This</w:t>
-        </w:r>
-        <w:r>
-          <w:rPr>
-            <w:rFonts w:eastAsia="Times New Roman" w:cs="Times New Roman"/>
-            <w:sz w:val="24"/>
-            <w:szCs w:val="24"/>
-          </w:rPr>
-          <w:t xml:space="preserve"> </w:t>
-        </w:r>
-      </w:ins>
-      <w:r>
-        <w:rPr>
-          <w:rFonts w:eastAsia="Times New Roman" w:cs="Times New Roman"/>
-          <w:sz w:val="24"/>
-          <w:szCs w:val="24"/>
-        </w:rPr>
-        <w:t xml:space="preserve">ensures </w:t>
-      </w:r>
-      <w:ins w:id="20" w:author="Ira Sabran" w:date="2014-04-04T09:18:00Z">
+      <w:ins w:id="37" w:author="Ira Sabran" w:date="2014-04-04T09:18:00Z">
+        <w:del w:id="38" w:author="Hannah Drake" w:date="2014-04-07T17:24:00Z">
+          <w:r>
+            <w:rPr>
+              <w:rFonts w:eastAsia="Times New Roman" w:cs="Times New Roman"/>
+              <w:sz w:val="24"/>
+              <w:szCs w:val="24"/>
+            </w:rPr>
+            <w:delText>This</w:delText>
+          </w:r>
+          <w:r>
+            <w:rPr>
+              <w:rFonts w:eastAsia="Times New Roman" w:cs="Times New Roman"/>
+              <w:sz w:val="24"/>
+              <w:szCs w:val="24"/>
+            </w:rPr>
+            <w:delText xml:space="preserve"> </w:delText>
+          </w:r>
+        </w:del>
+      </w:ins>
+      <w:del w:id="39" w:author="Hannah Drake" w:date="2014-04-07T17:24:00Z">
+        <w:r>
+          <w:rPr>
+            <w:rFonts w:eastAsia="Times New Roman" w:cs="Times New Roman"/>
+            <w:sz w:val="24"/>
+            <w:szCs w:val="24"/>
+          </w:rPr>
+          <w:delText>ensures</w:delText>
+        </w:r>
+      </w:del>
+      <w:ins w:id="40" w:author="Hannah Drake" w:date="2014-04-07T17:24:00Z">
+        <w:r>
+          <w:rPr>
+            <w:rFonts w:eastAsia="Times New Roman" w:cs="Times New Roman"/>
+            <w:sz w:val="24"/>
+            <w:szCs w:val="24"/>
+          </w:rPr>
+          <w:t>, ensuring</w:t>
+        </w:r>
+      </w:ins>
+      <w:r>
+        <w:rPr>
+          <w:rFonts w:eastAsia="Times New Roman" w:cs="Times New Roman"/>
+          <w:sz w:val="24"/>
+          <w:szCs w:val="24"/>
+        </w:rPr>
+        <w:t xml:space="preserve"> </w:t>
+      </w:r>
+      <w:ins w:id="41" w:author="Ira Sabran" w:date="2014-04-04T09:18:00Z">
         <w:r>
           <w:rPr>
             <w:rFonts w:eastAsia="Times New Roman" w:cs="Times New Roman"/>
@@ -564,7 +794,7 @@
         </w:rPr>
         <w:t xml:space="preserve">the syringe tip is centered to within 50 </w:t>
       </w:r>
-      <w:del w:id="21" w:author="Ira Sabran" w:date="2014-04-04T15:02:00Z">
+      <w:del w:id="42" w:author="Ira Sabran" w:date="2014-04-04T15:02:00Z">
         <w:r>
           <w:rPr>
             <w:rFonts w:eastAsia="Times New Roman" w:cs="Times New Roman"/>
@@ -574,7 +804,7 @@
           <w:delText xml:space="preserve">µm </w:delText>
         </w:r>
       </w:del>
-      <w:ins w:id="22" w:author="Ira Sabran" w:date="2014-04-04T15:02:00Z">
+      <w:ins w:id="43" w:author="Ira Sabran" w:date="2014-04-04T15:02:00Z">
         <w:r>
           <w:rPr>
             <w:rFonts w:eastAsia="Times New Roman" w:cs="Times New Roman"/>
@@ -591,25 +821,37 @@
           </w:rPr>
           <w:t>M</w:t>
         </w:r>
-        <w:bookmarkStart w:id="23" w:name="_GoBack"/>
-        <w:bookmarkEnd w:id="23"/>
-        <w:r>
-          <w:rPr>
-            <w:rFonts w:eastAsia="Times New Roman" w:cs="Times New Roman"/>
-            <w:sz w:val="24"/>
-            <w:szCs w:val="24"/>
-          </w:rPr>
-          <w:t xml:space="preserve"> </w:t>
-        </w:r>
-      </w:ins>
-      <w:r>
-        <w:rPr>
-          <w:rFonts w:eastAsia="Times New Roman" w:cs="Times New Roman"/>
-          <w:sz w:val="24"/>
-          <w:szCs w:val="24"/>
-        </w:rPr>
-        <w:t>or less.</w:t>
-      </w:r>
+        <w:del w:id="44" w:author="Hannah Drake" w:date="2014-04-07T17:24:00Z">
+          <w:r>
+            <w:rPr>
+              <w:rFonts w:eastAsia="Times New Roman" w:cs="Times New Roman"/>
+              <w:sz w:val="24"/>
+              <w:szCs w:val="24"/>
+            </w:rPr>
+            <w:delText xml:space="preserve"> </w:delText>
+          </w:r>
+        </w:del>
+      </w:ins>
+      <w:del w:id="45" w:author="Hannah Drake" w:date="2014-04-07T17:24:00Z">
+        <w:r>
+          <w:rPr>
+            <w:rFonts w:eastAsia="Times New Roman" w:cs="Times New Roman"/>
+            <w:sz w:val="24"/>
+            <w:szCs w:val="24"/>
+          </w:rPr>
+          <w:delText>or less</w:delText>
+        </w:r>
+      </w:del>
+      <w:r>
+        <w:rPr>
+          <w:rFonts w:eastAsia="Times New Roman" w:cs="Times New Roman"/>
+          <w:sz w:val="24"/>
+          <w:szCs w:val="24"/>
+        </w:rPr>
+        <w:t>.</w:t>
+      </w:r>
+      <w:bookmarkStart w:id="46" w:name="_GoBack"/>
+      <w:bookmarkEnd w:id="46"/>
     </w:p>
     <w:p/>
     <w:sectPr>
@@ -623,8 +865,8 @@
 </file>
 
 <file path=word/comments.xml><?xml version="1.0" encoding="utf-8"?>
-<w:comments xmlns:wpc="http://schemas.microsoft.com/office/word/2010/wordprocessingCanvas" xmlns:mc="http://schemas.openxmlformats.org/markup-compatibility/2006" xmlns:o="urn:schemas-microsoft-com:office:office" xmlns:r="http://schemas.openxmlformats.org/officeDocument/2006/relationships" xmlns:m="http://schemas.openxmlformats.org/officeDocument/2006/math" xmlns:v="urn:schemas-microsoft-com:vml" xmlns:wp14="http://schemas.microsoft.com/office/word/2010/wordprocessingDrawing" xmlns:wp="http://schemas.openxmlformats.org/drawingml/2006/wordprocessingDrawing" xmlns:w10="urn:schemas-microsoft-com:office:word" xmlns:w="http://schemas.openxmlformats.org/wordprocessingml/2006/main" xmlns:w14="http://schemas.microsoft.com/office/word/2010/wordml" xmlns:w15="http://schemas.microsoft.com/office/word/2012/wordml" xmlns:wpg="http://schemas.microsoft.com/office/word/2010/wordprocessingGroup" xmlns:wpi="http://schemas.microsoft.com/office/word/2010/wordprocessingInk" xmlns:wne="http://schemas.microsoft.com/office/word/2006/wordml" xmlns:wps="http://schemas.microsoft.com/office/word/2010/wordprocessingShape" mc:Ignorable="w14 w15 wp14">
-  <w:comment w:id="13" w:author="Ira Sabran" w:date="2014-04-04T09:20:00Z" w:initials="IS">
+<w:comments xmlns:wpc="http://schemas.microsoft.com/office/word/2010/wordprocessingCanvas" xmlns:mc="http://schemas.openxmlformats.org/markup-compatibility/2006" xmlns:o="urn:schemas-microsoft-com:office:office" xmlns:r="http://schemas.openxmlformats.org/officeDocument/2006/relationships" xmlns:m="http://schemas.openxmlformats.org/officeDocument/2006/math" xmlns:v="urn:schemas-microsoft-com:vml" xmlns:wp14="http://schemas.microsoft.com/office/word/2010/wordprocessingDrawing" xmlns:wp="http://schemas.openxmlformats.org/drawingml/2006/wordprocessingDrawing" xmlns:w10="urn:schemas-microsoft-com:office:word" xmlns:w="http://schemas.openxmlformats.org/wordprocessingml/2006/main" xmlns:w14="http://schemas.microsoft.com/office/word/2010/wordml" xmlns:wpg="http://schemas.microsoft.com/office/word/2010/wordprocessingGroup" xmlns:wpi="http://schemas.microsoft.com/office/word/2010/wordprocessingInk" xmlns:wne="http://schemas.microsoft.com/office/word/2006/wordml" xmlns:wps="http://schemas.microsoft.com/office/word/2010/wordprocessingShape" mc:Ignorable="w14 wp14">
+  <w:comment w:id="30" w:author="Ira Sabran" w:date="2014-04-04T09:20:00Z" w:initials="IS">
     <w:p>
       <w:pPr>
         <w:pStyle w:val="CommentText"/>
@@ -640,7 +882,7 @@
       </w:r>
     </w:p>
   </w:comment>
-  <w:comment w:id="14" w:author="Ira Sabran" w:date="2014-04-04T09:15:00Z" w:initials="IS">
+  <w:comment w:id="32" w:author="Ira Sabran" w:date="2014-04-04T09:15:00Z" w:initials="IS">
     <w:p>
       <w:pPr>
         <w:pStyle w:val="CommentText"/>
@@ -656,7 +898,7 @@
       </w:r>
     </w:p>
   </w:comment>
-  <w:comment w:id="15" w:author="Ira Sabran" w:date="2014-04-04T09:19:00Z" w:initials="IS">
+  <w:comment w:id="33" w:author="Ira Sabran" w:date="2014-04-04T09:19:00Z" w:initials="IS">
     <w:p>
       <w:pPr>
         <w:pStyle w:val="CommentText"/>
@@ -697,7 +939,7 @@
 </file>
 
 <file path=word/styles.xml><?xml version="1.0" encoding="utf-8"?>
-<w:styles xmlns:mc="http://schemas.openxmlformats.org/markup-compatibility/2006" xmlns:r="http://schemas.openxmlformats.org/officeDocument/2006/relationships" xmlns:w="http://schemas.openxmlformats.org/wordprocessingml/2006/main" xmlns:w14="http://schemas.microsoft.com/office/word/2010/wordml" xmlns:w15="http://schemas.microsoft.com/office/word/2012/wordml" mc:Ignorable="w14 w15">
+<w:styles xmlns:mc="http://schemas.openxmlformats.org/markup-compatibility/2006" xmlns:r="http://schemas.openxmlformats.org/officeDocument/2006/relationships" xmlns:w="http://schemas.openxmlformats.org/wordprocessingml/2006/main" xmlns:w14="http://schemas.microsoft.com/office/word/2010/wordml" mc:Ignorable="w14">
   <w:docDefaults>
     <w:rPrDefault>
       <w:rPr>
@@ -713,378 +955,492 @@
       </w:pPr>
     </w:pPrDefault>
   </w:docDefaults>
-  <w:latentStyles w:defLockedState="0" w:defUIPriority="99" w:defSemiHidden="0" w:defUnhideWhenUsed="0" w:defQFormat="0" w:count="371">
-    <w:lsdException w:name="Normal" w:uiPriority="0" w:qFormat="1"/>
-    <w:lsdException w:name="heading 1" w:uiPriority="9" w:qFormat="1"/>
-    <w:lsdException w:name="heading 2" w:semiHidden="1" w:uiPriority="9" w:unhideWhenUsed="1" w:qFormat="1"/>
-    <w:lsdException w:name="heading 3" w:semiHidden="1" w:uiPriority="9" w:unhideWhenUsed="1" w:qFormat="1"/>
-    <w:lsdException w:name="heading 4" w:semiHidden="1" w:uiPriority="9" w:unhideWhenUsed="1" w:qFormat="1"/>
-    <w:lsdException w:name="heading 5" w:semiHidden="1" w:uiPriority="9" w:unhideWhenUsed="1" w:qFormat="1"/>
-    <w:lsdException w:name="heading 6" w:semiHidden="1" w:uiPriority="9" w:unhideWhenUsed="1" w:qFormat="1"/>
-    <w:lsdException w:name="heading 7" w:semiHidden="1" w:uiPriority="9" w:unhideWhenUsed="1" w:qFormat="1"/>
-    <w:lsdException w:name="heading 8" w:semiHidden="1" w:uiPriority="9" w:unhideWhenUsed="1" w:qFormat="1"/>
-    <w:lsdException w:name="heading 9" w:semiHidden="1" w:uiPriority="9" w:unhideWhenUsed="1" w:qFormat="1"/>
-    <w:lsdException w:name="index 1" w:semiHidden="1" w:unhideWhenUsed="1"/>
-    <w:lsdException w:name="index 2" w:semiHidden="1" w:unhideWhenUsed="1"/>
-    <w:lsdException w:name="index 3" w:semiHidden="1" w:unhideWhenUsed="1"/>
-    <w:lsdException w:name="index 4" w:semiHidden="1" w:unhideWhenUsed="1"/>
-    <w:lsdException w:name="index 5" w:semiHidden="1" w:unhideWhenUsed="1"/>
-    <w:lsdException w:name="index 6" w:semiHidden="1" w:unhideWhenUsed="1"/>
-    <w:lsdException w:name="index 7" w:semiHidden="1" w:unhideWhenUsed="1"/>
-    <w:lsdException w:name="index 8" w:semiHidden="1" w:unhideWhenUsed="1"/>
-    <w:lsdException w:name="index 9" w:semiHidden="1" w:unhideWhenUsed="1"/>
-    <w:lsdException w:name="toc 1" w:semiHidden="1" w:uiPriority="39" w:unhideWhenUsed="1"/>
-    <w:lsdException w:name="toc 2" w:semiHidden="1" w:uiPriority="39" w:unhideWhenUsed="1"/>
-    <w:lsdException w:name="toc 3" w:semiHidden="1" w:uiPriority="39" w:unhideWhenUsed="1"/>
-    <w:lsdException w:name="toc 4" w:semiHidden="1" w:uiPriority="39" w:unhideWhenUsed="1"/>
-    <w:lsdException w:name="toc 5" w:semiHidden="1" w:uiPriority="39" w:unhideWhenUsed="1"/>
-    <w:lsdException w:name="toc 6" w:semiHidden="1" w:uiPriority="39" w:unhideWhenUsed="1"/>
-    <w:lsdException w:name="toc 7" w:semiHidden="1" w:uiPriority="39" w:unhideWhenUsed="1"/>
-    <w:lsdException w:name="toc 8" w:semiHidden="1" w:uiPriority="39" w:unhideWhenUsed="1"/>
-    <w:lsdException w:name="toc 9" w:semiHidden="1" w:uiPriority="39" w:unhideWhenUsed="1"/>
-    <w:lsdException w:name="Normal Indent" w:semiHidden="1" w:unhideWhenUsed="1"/>
-    <w:lsdException w:name="footnote text" w:semiHidden="1" w:unhideWhenUsed="1"/>
-    <w:lsdException w:name="annotation text" w:semiHidden="1" w:unhideWhenUsed="1"/>
-    <w:lsdException w:name="header" w:semiHidden="1" w:unhideWhenUsed="1"/>
-    <w:lsdException w:name="footer" w:semiHidden="1" w:unhideWhenUsed="1"/>
-    <w:lsdException w:name="index heading" w:semiHidden="1" w:unhideWhenUsed="1"/>
-    <w:lsdException w:name="caption" w:semiHidden="1" w:uiPriority="35" w:unhideWhenUsed="1" w:qFormat="1"/>
-    <w:lsdException w:name="table of figures" w:semiHidden="1" w:unhideWhenUsed="1"/>
-    <w:lsdException w:name="envelope address" w:semiHidden="1" w:unhideWhenUsed="1"/>
-    <w:lsdException w:name="envelope return" w:semiHidden="1" w:unhideWhenUsed="1"/>
-    <w:lsdException w:name="footnote reference" w:semiHidden="1" w:unhideWhenUsed="1"/>
-    <w:lsdException w:name="annotation reference" w:semiHidden="1" w:unhideWhenUsed="1"/>
-    <w:lsdException w:name="line number" w:semiHidden="1" w:unhideWhenUsed="1"/>
-    <w:lsdException w:name="page number" w:semiHidden="1" w:unhideWhenUsed="1"/>
-    <w:lsdException w:name="endnote reference" w:semiHidden="1" w:unhideWhenUsed="1"/>
-    <w:lsdException w:name="endnote text" w:semiHidden="1" w:unhideWhenUsed="1"/>
-    <w:lsdException w:name="table of authorities" w:semiHidden="1" w:unhideWhenUsed="1"/>
-    <w:lsdException w:name="macro" w:semiHidden="1" w:unhideWhenUsed="1"/>
-    <w:lsdException w:name="toa heading" w:semiHidden="1" w:unhideWhenUsed="1"/>
-    <w:lsdException w:name="List" w:semiHidden="1" w:unhideWhenUsed="1"/>
-    <w:lsdException w:name="List Bullet" w:semiHidden="1" w:unhideWhenUsed="1"/>
-    <w:lsdException w:name="List Number" w:semiHidden="1" w:unhideWhenUsed="1"/>
-    <w:lsdException w:name="List 2" w:semiHidden="1" w:unhideWhenUsed="1"/>
-    <w:lsdException w:name="List 3" w:semiHidden="1" w:unhideWhenUsed="1"/>
-    <w:lsdException w:name="List 4" w:semiHidden="1" w:unhideWhenUsed="1"/>
-    <w:lsdException w:name="List 5" w:semiHidden="1" w:unhideWhenUsed="1"/>
-    <w:lsdException w:name="List Bullet 2" w:semiHidden="1" w:unhideWhenUsed="1"/>
-    <w:lsdException w:name="List Bullet 3" w:semiHidden="1" w:unhideWhenUsed="1"/>
-    <w:lsdException w:name="List Bullet 4" w:semiHidden="1" w:unhideWhenUsed="1"/>
-    <w:lsdException w:name="List Bullet 5" w:semiHidden="1" w:unhideWhenUsed="1"/>
-    <w:lsdException w:name="List Number 2" w:semiHidden="1" w:unhideWhenUsed="1"/>
-    <w:lsdException w:name="List Number 3" w:semiHidden="1" w:unhideWhenUsed="1"/>
-    <w:lsdException w:name="List Number 4" w:semiHidden="1" w:unhideWhenUsed="1"/>
-    <w:lsdException w:name="List Number 5" w:semiHidden="1" w:unhideWhenUsed="1"/>
-    <w:lsdException w:name="Title" w:uiPriority="10" w:qFormat="1"/>
-    <w:lsdException w:name="Closing" w:semiHidden="1" w:unhideWhenUsed="1"/>
-    <w:lsdException w:name="Signature" w:semiHidden="1" w:unhideWhenUsed="1"/>
-    <w:lsdException w:name="Default Paragraph Font" w:semiHidden="1" w:uiPriority="1" w:unhideWhenUsed="1"/>
-    <w:lsdException w:name="Body Text" w:semiHidden="1" w:unhideWhenUsed="1"/>
-    <w:lsdException w:name="Body Text Indent" w:semiHidden="1" w:unhideWhenUsed="1"/>
-    <w:lsdException w:name="List Continue" w:semiHidden="1" w:unhideWhenUsed="1"/>
-    <w:lsdException w:name="List Continue 2" w:semiHidden="1" w:unhideWhenUsed="1"/>
-    <w:lsdException w:name="List Continue 3" w:semiHidden="1" w:unhideWhenUsed="1"/>
-    <w:lsdException w:name="List Continue 4" w:semiHidden="1" w:unhideWhenUsed="1"/>
-    <w:lsdException w:name="List Continue 5" w:semiHidden="1" w:unhideWhenUsed="1"/>
-    <w:lsdException w:name="Message Header" w:semiHidden="1" w:unhideWhenUsed="1"/>
-    <w:lsdException w:name="Subtitle" w:uiPriority="11" w:qFormat="1"/>
-    <w:lsdException w:name="Salutation" w:semiHidden="1" w:unhideWhenUsed="1"/>
-    <w:lsdException w:name="Date" w:semiHidden="1" w:unhideWhenUsed="1"/>
-    <w:lsdException w:name="Body Text First Indent" w:semiHidden="1" w:unhideWhenUsed="1"/>
-    <w:lsdException w:name="Body Text First Indent 2" w:semiHidden="1" w:unhideWhenUsed="1"/>
-    <w:lsdException w:name="Note Heading" w:semiHidden="1" w:unhideWhenUsed="1"/>
-    <w:lsdException w:name="Body Text 2" w:semiHidden="1" w:unhideWhenUsed="1"/>
-    <w:lsdException w:name="Body Text 3" w:semiHidden="1" w:unhideWhenUsed="1"/>
-    <w:lsdException w:name="Body Text Indent 2" w:semiHidden="1" w:unhideWhenUsed="1"/>
-    <w:lsdException w:name="Body Text Indent 3" w:semiHidden="1" w:unhideWhenUsed="1"/>
-    <w:lsdException w:name="Block Text" w:semiHidden="1" w:unhideWhenUsed="1"/>
-    <w:lsdException w:name="Hyperlink" w:semiHidden="1" w:unhideWhenUsed="1"/>
-    <w:lsdException w:name="FollowedHyperlink" w:semiHidden="1" w:unhideWhenUsed="1"/>
-    <w:lsdException w:name="Strong" w:uiPriority="22" w:qFormat="1"/>
-    <w:lsdException w:name="Emphasis" w:uiPriority="20" w:qFormat="1"/>
-    <w:lsdException w:name="Document Map" w:semiHidden="1" w:unhideWhenUsed="1"/>
-    <w:lsdException w:name="Plain Text" w:semiHidden="1" w:unhideWhenUsed="1"/>
-    <w:lsdException w:name="E-mail Signature" w:semiHidden="1" w:unhideWhenUsed="1"/>
-    <w:lsdException w:name="HTML Top of Form" w:semiHidden="1" w:unhideWhenUsed="1"/>
-    <w:lsdException w:name="HTML Bottom of Form" w:semiHidden="1" w:unhideWhenUsed="1"/>
-    <w:lsdException w:name="Normal (Web)" w:semiHidden="1" w:unhideWhenUsed="1"/>
-    <w:lsdException w:name="HTML Acronym" w:semiHidden="1" w:unhideWhenUsed="1"/>
-    <w:lsdException w:name="HTML Address" w:semiHidden="1" w:unhideWhenUsed="1"/>
-    <w:lsdException w:name="HTML Cite" w:semiHidden="1" w:unhideWhenUsed="1"/>
-    <w:lsdException w:name="HTML Code" w:semiHidden="1" w:unhideWhenUsed="1"/>
-    <w:lsdException w:name="HTML Definition" w:semiHidden="1" w:unhideWhenUsed="1"/>
-    <w:lsdException w:name="HTML Keyboard" w:semiHidden="1" w:unhideWhenUsed="1"/>
-    <w:lsdException w:name="HTML Preformatted" w:semiHidden="1" w:unhideWhenUsed="1"/>
-    <w:lsdException w:name="HTML Sample" w:semiHidden="1" w:unhideWhenUsed="1"/>
-    <w:lsdException w:name="HTML Typewriter" w:semiHidden="1" w:unhideWhenUsed="1"/>
-    <w:lsdException w:name="HTML Variable" w:semiHidden="1" w:unhideWhenUsed="1"/>
-    <w:lsdException w:name="Normal Table" w:semiHidden="1" w:unhideWhenUsed="1"/>
-    <w:lsdException w:name="annotation subject" w:semiHidden="1" w:unhideWhenUsed="1"/>
-    <w:lsdException w:name="No List" w:semiHidden="1" w:unhideWhenUsed="1"/>
-    <w:lsdException w:name="Outline List 1" w:semiHidden="1" w:unhideWhenUsed="1"/>
-    <w:lsdException w:name="Outline List 2" w:semiHidden="1" w:unhideWhenUsed="1"/>
-    <w:lsdException w:name="Outline List 3" w:semiHidden="1" w:unhideWhenUsed="1"/>
-    <w:lsdException w:name="Table Simple 1" w:semiHidden="1" w:unhideWhenUsed="1"/>
-    <w:lsdException w:name="Table Simple 2" w:semiHidden="1" w:unhideWhenUsed="1"/>
-    <w:lsdException w:name="Table Simple 3" w:semiHidden="1" w:unhideWhenUsed="1"/>
-    <w:lsdException w:name="Table Classic 1" w:semiHidden="1" w:unhideWhenUsed="1"/>
-    <w:lsdException w:name="Table Classic 2" w:semiHidden="1" w:unhideWhenUsed="1"/>
-    <w:lsdException w:name="Table Classic 3" w:semiHidden="1" w:unhideWhenUsed="1"/>
-    <w:lsdException w:name="Table Classic 4" w:semiHidden="1" w:unhideWhenUsed="1"/>
-    <w:lsdException w:name="Table Colorful 1" w:semiHidden="1" w:unhideWhenUsed="1"/>
-    <w:lsdException w:name="Table Colorful 2" w:semiHidden="1" w:unhideWhenUsed="1"/>
-    <w:lsdException w:name="Table Colorful 3" w:semiHidden="1" w:unhideWhenUsed="1"/>
-    <w:lsdException w:name="Table Columns 1" w:semiHidden="1" w:unhideWhenUsed="1"/>
-    <w:lsdException w:name="Table Columns 2" w:semiHidden="1" w:unhideWhenUsed="1"/>
-    <w:lsdException w:name="Table Columns 3" w:semiHidden="1" w:unhideWhenUsed="1"/>
-    <w:lsdException w:name="Table Columns 4" w:semiHidden="1" w:unhideWhenUsed="1"/>
-    <w:lsdException w:name="Table Columns 5" w:semiHidden="1" w:unhideWhenUsed="1"/>
-    <w:lsdException w:name="Table Grid 1" w:semiHidden="1" w:unhideWhenUsed="1"/>
-    <w:lsdException w:name="Table Grid 2" w:semiHidden="1" w:unhideWhenUsed="1"/>
-    <w:lsdException w:name="Table Grid 3" w:semiHidden="1" w:unhideWhenUsed="1"/>
-    <w:lsdException w:name="Table Grid 4" w:semiHidden="1" w:unhideWhenUsed="1"/>
-    <w:lsdException w:name="Table Grid 5" w:semiHidden="1" w:unhideWhenUsed="1"/>
-    <w:lsdException w:name="Table Grid 6" w:semiHidden="1" w:unhideWhenUsed="1"/>
-    <w:lsdException w:name="Table Grid 7" w:semiHidden="1" w:unhideWhenUsed="1"/>
-    <w:lsdException w:name="Table Grid 8" w:semiHidden="1" w:unhideWhenUsed="1"/>
-    <w:lsdException w:name="Table List 1" w:semiHidden="1" w:unhideWhenUsed="1"/>
-    <w:lsdException w:name="Table List 2" w:semiHidden="1" w:unhideWhenUsed="1"/>
-    <w:lsdException w:name="Table List 3" w:semiHidden="1" w:unhideWhenUsed="1"/>
-    <w:lsdException w:name="Table List 4" w:semiHidden="1" w:unhideWhenUsed="1"/>
-    <w:lsdException w:name="Table List 5" w:semiHidden="1" w:unhideWhenUsed="1"/>
-    <w:lsdException w:name="Table List 6" w:semiHidden="1" w:unhideWhenUsed="1"/>
-    <w:lsdException w:name="Table List 7" w:semiHidden="1" w:unhideWhenUsed="1"/>
-    <w:lsdException w:name="Table List 8" w:semiHidden="1" w:unhideWhenUsed="1"/>
-    <w:lsdException w:name="Table 3D effects 1" w:semiHidden="1" w:unhideWhenUsed="1"/>
-    <w:lsdException w:name="Table 3D effects 2" w:semiHidden="1" w:unhideWhenUsed="1"/>
-    <w:lsdException w:name="Table 3D effects 3" w:semiHidden="1" w:unhideWhenUsed="1"/>
-    <w:lsdException w:name="Table Contemporary" w:semiHidden="1" w:unhideWhenUsed="1"/>
-    <w:lsdException w:name="Table Elegant" w:semiHidden="1" w:unhideWhenUsed="1"/>
-    <w:lsdException w:name="Table Professional" w:semiHidden="1" w:unhideWhenUsed="1"/>
-    <w:lsdException w:name="Table Subtle 1" w:semiHidden="1" w:unhideWhenUsed="1"/>
-    <w:lsdException w:name="Table Subtle 2" w:semiHidden="1" w:unhideWhenUsed="1"/>
-    <w:lsdException w:name="Table Web 1" w:semiHidden="1" w:unhideWhenUsed="1"/>
-    <w:lsdException w:name="Table Web 2" w:semiHidden="1" w:unhideWhenUsed="1"/>
-    <w:lsdException w:name="Table Web 3" w:semiHidden="1" w:unhideWhenUsed="1"/>
-    <w:lsdException w:name="Balloon Text" w:semiHidden="1" w:unhideWhenUsed="1"/>
-    <w:lsdException w:name="Table Grid" w:uiPriority="39"/>
-    <w:lsdException w:name="Table Theme" w:semiHidden="1" w:unhideWhenUsed="1"/>
-    <w:lsdException w:name="Placeholder Text" w:semiHidden="1"/>
-    <w:lsdException w:name="No Spacing" w:uiPriority="1" w:qFormat="1"/>
-    <w:lsdException w:name="Light Shading" w:uiPriority="60"/>
-    <w:lsdException w:name="Light List" w:uiPriority="61"/>
-    <w:lsdException w:name="Light Grid" w:uiPriority="62"/>
-    <w:lsdException w:name="Medium Shading 1" w:uiPriority="63"/>
-    <w:lsdException w:name="Medium Shading 2" w:uiPriority="64"/>
-    <w:lsdException w:name="Medium List 1" w:uiPriority="65"/>
-    <w:lsdException w:name="Medium List 2" w:uiPriority="66"/>
-    <w:lsdException w:name="Medium Grid 1" w:uiPriority="67"/>
-    <w:lsdException w:name="Medium Grid 2" w:uiPriority="68"/>
-    <w:lsdException w:name="Medium Grid 3" w:uiPriority="69"/>
-    <w:lsdException w:name="Dark List" w:uiPriority="70"/>
-    <w:lsdException w:name="Colorful Shading" w:uiPriority="71"/>
-    <w:lsdException w:name="Colorful List" w:uiPriority="72"/>
-    <w:lsdException w:name="Colorful Grid" w:uiPriority="73"/>
-    <w:lsdException w:name="Light Shading Accent 1" w:uiPriority="60"/>
-    <w:lsdException w:name="Light List Accent 1" w:uiPriority="61"/>
-    <w:lsdException w:name="Light Grid Accent 1" w:uiPriority="62"/>
-    <w:lsdException w:name="Medium Shading 1 Accent 1" w:uiPriority="63"/>
-    <w:lsdException w:name="Medium Shading 2 Accent 1" w:uiPriority="64"/>
-    <w:lsdException w:name="Medium List 1 Accent 1" w:uiPriority="65"/>
-    <w:lsdException w:name="Revision" w:semiHidden="1"/>
-    <w:lsdException w:name="List Paragraph" w:uiPriority="34" w:qFormat="1"/>
-    <w:lsdException w:name="Quote" w:uiPriority="29" w:qFormat="1"/>
-    <w:lsdException w:name="Intense Quote" w:uiPriority="30" w:qFormat="1"/>
-    <w:lsdException w:name="Medium List 2 Accent 1" w:uiPriority="66"/>
-    <w:lsdException w:name="Medium Grid 1 Accent 1" w:uiPriority="67"/>
-    <w:lsdException w:name="Medium Grid 2 Accent 1" w:uiPriority="68"/>
-    <w:lsdException w:name="Medium Grid 3 Accent 1" w:uiPriority="69"/>
-    <w:lsdException w:name="Dark List Accent 1" w:uiPriority="70"/>
-    <w:lsdException w:name="Colorful Shading Accent 1" w:uiPriority="71"/>
-    <w:lsdException w:name="Colorful List Accent 1" w:uiPriority="72"/>
-    <w:lsdException w:name="Colorful Grid Accent 1" w:uiPriority="73"/>
-    <w:lsdException w:name="Light Shading Accent 2" w:uiPriority="60"/>
-    <w:lsdException w:name="Light List Accent 2" w:uiPriority="61"/>
-    <w:lsdException w:name="Light Grid Accent 2" w:uiPriority="62"/>
-    <w:lsdException w:name="Medium Shading 1 Accent 2" w:uiPriority="63"/>
-    <w:lsdException w:name="Medium Shading 2 Accent 2" w:uiPriority="64"/>
-    <w:lsdException w:name="Medium List 1 Accent 2" w:uiPriority="65"/>
-    <w:lsdException w:name="Medium List 2 Accent 2" w:uiPriority="66"/>
-    <w:lsdException w:name="Medium Grid 1 Accent 2" w:uiPriority="67"/>
-    <w:lsdException w:name="Medium Grid 2 Accent 2" w:uiPriority="68"/>
-    <w:lsdException w:name="Medium Grid 3 Accent 2" w:uiPriority="69"/>
-    <w:lsdException w:name="Dark List Accent 2" w:uiPriority="70"/>
-    <w:lsdException w:name="Colorful Shading Accent 2" w:uiPriority="71"/>
-    <w:lsdException w:name="Colorful List Accent 2" w:uiPriority="72"/>
-    <w:lsdException w:name="Colorful Grid Accent 2" w:uiPriority="73"/>
-    <w:lsdException w:name="Light Shading Accent 3" w:uiPriority="60"/>
-    <w:lsdException w:name="Light List Accent 3" w:uiPriority="61"/>
-    <w:lsdException w:name="Light Grid Accent 3" w:uiPriority="62"/>
-    <w:lsdException w:name="Medium Shading 1 Accent 3" w:uiPriority="63"/>
-    <w:lsdException w:name="Medium Shading 2 Accent 3" w:uiPriority="64"/>
-    <w:lsdException w:name="Medium List 1 Accent 3" w:uiPriority="65"/>
-    <w:lsdException w:name="Medium List 2 Accent 3" w:uiPriority="66"/>
-    <w:lsdException w:name="Medium Grid 1 Accent 3" w:uiPriority="67"/>
-    <w:lsdException w:name="Medium Grid 2 Accent 3" w:uiPriority="68"/>
-    <w:lsdException w:name="Medium Grid 3 Accent 3" w:uiPriority="69"/>
-    <w:lsdException w:name="Dark List Accent 3" w:uiPriority="70"/>
-    <w:lsdException w:name="Colorful Shading Accent 3" w:uiPriority="71"/>
-    <w:lsdException w:name="Colorful List Accent 3" w:uiPriority="72"/>
-    <w:lsdException w:name="Colorful Grid Accent 3" w:uiPriority="73"/>
-    <w:lsdException w:name="Light Shading Accent 4" w:uiPriority="60"/>
-    <w:lsdException w:name="Light List Accent 4" w:uiPriority="61"/>
-    <w:lsdException w:name="Light Grid Accent 4" w:uiPriority="62"/>
-    <w:lsdException w:name="Medium Shading 1 Accent 4" w:uiPriority="63"/>
-    <w:lsdException w:name="Medium Shading 2 Accent 4" w:uiPriority="64"/>
-    <w:lsdException w:name="Medium List 1 Accent 4" w:uiPriority="65"/>
-    <w:lsdException w:name="Medium List 2 Accent 4" w:uiPriority="66"/>
-    <w:lsdException w:name="Medium Grid 1 Accent 4" w:uiPriority="67"/>
-    <w:lsdException w:name="Medium Grid 2 Accent 4" w:uiPriority="68"/>
-    <w:lsdException w:name="Medium Grid 3 Accent 4" w:uiPriority="69"/>
-    <w:lsdException w:name="Dark List Accent 4" w:uiPriority="70"/>
-    <w:lsdException w:name="Colorful Shading Accent 4" w:uiPriority="71"/>
-    <w:lsdException w:name="Colorful List Accent 4" w:uiPriority="72"/>
-    <w:lsdException w:name="Colorful Grid Accent 4" w:uiPriority="73"/>
-    <w:lsdException w:name="Light Shading Accent 5" w:uiPriority="60"/>
-    <w:lsdException w:name="Light List Accent 5" w:uiPriority="61"/>
-    <w:lsdException w:name="Light Grid Accent 5" w:uiPriority="62"/>
-    <w:lsdException w:name="Medium Shading 1 Accent 5" w:uiPriority="63"/>
-    <w:lsdException w:name="Medium Shading 2 Accent 5" w:uiPriority="64"/>
-    <w:lsdException w:name="Medium List 1 Accent 5" w:uiPriority="65"/>
-    <w:lsdException w:name="Medium List 2 Accent 5" w:uiPriority="66"/>
-    <w:lsdException w:name="Medium Grid 1 Accent 5" w:uiPriority="67"/>
-    <w:lsdException w:name="Medium Grid 2 Accent 5" w:uiPriority="68"/>
-    <w:lsdException w:name="Medium Grid 3 Accent 5" w:uiPriority="69"/>
-    <w:lsdException w:name="Dark List Accent 5" w:uiPriority="70"/>
-    <w:lsdException w:name="Colorful Shading Accent 5" w:uiPriority="71"/>
-    <w:lsdException w:name="Colorful List Accent 5" w:uiPriority="72"/>
-    <w:lsdException w:name="Colorful Grid Accent 5" w:uiPriority="73"/>
-    <w:lsdException w:name="Light Shading Accent 6" w:uiPriority="60"/>
-    <w:lsdException w:name="Light List Accent 6" w:uiPriority="61"/>
-    <w:lsdException w:name="Light Grid Accent 6" w:uiPriority="62"/>
-    <w:lsdException w:name="Medium Shading 1 Accent 6" w:uiPriority="63"/>
-    <w:lsdException w:name="Medium Shading 2 Accent 6" w:uiPriority="64"/>
-    <w:lsdException w:name="Medium List 1 Accent 6" w:uiPriority="65"/>
-    <w:lsdException w:name="Medium List 2 Accent 6" w:uiPriority="66"/>
-    <w:lsdException w:name="Medium Grid 1 Accent 6" w:uiPriority="67"/>
-    <w:lsdException w:name="Medium Grid 2 Accent 6" w:uiPriority="68"/>
-    <w:lsdException w:name="Medium Grid 3 Accent 6" w:uiPriority="69"/>
-    <w:lsdException w:name="Dark List Accent 6" w:uiPriority="70"/>
-    <w:lsdException w:name="Colorful Shading Accent 6" w:uiPriority="71"/>
-    <w:lsdException w:name="Colorful List Accent 6" w:uiPriority="72"/>
-    <w:lsdException w:name="Colorful Grid Accent 6" w:uiPriority="73"/>
-    <w:lsdException w:name="Subtle Emphasis" w:uiPriority="19" w:qFormat="1"/>
-    <w:lsdException w:name="Intense Emphasis" w:uiPriority="21" w:qFormat="1"/>
-    <w:lsdException w:name="Subtle Reference" w:uiPriority="31" w:qFormat="1"/>
-    <w:lsdException w:name="Intense Reference" w:uiPriority="32" w:qFormat="1"/>
-    <w:lsdException w:name="Book Title" w:uiPriority="33" w:qFormat="1"/>
-    <w:lsdException w:name="Bibliography" w:semiHidden="1" w:uiPriority="37" w:unhideWhenUsed="1"/>
-    <w:lsdException w:name="TOC Heading" w:semiHidden="1" w:uiPriority="39" w:unhideWhenUsed="1" w:qFormat="1"/>
-    <w:lsdException w:name="Plain Table 1" w:uiPriority="41"/>
-    <w:lsdException w:name="Plain Table 2" w:uiPriority="42"/>
-    <w:lsdException w:name="Plain Table 3" w:uiPriority="43"/>
-    <w:lsdException w:name="Plain Table 4" w:uiPriority="44"/>
-    <w:lsdException w:name="Plain Table 5" w:uiPriority="45"/>
-    <w:lsdException w:name="Grid Table Light" w:uiPriority="40"/>
-    <w:lsdException w:name="Grid Table 1 Light" w:uiPriority="46"/>
-    <w:lsdException w:name="Grid Table 2" w:uiPriority="47"/>
-    <w:lsdException w:name="Grid Table 3" w:uiPriority="48"/>
-    <w:lsdException w:name="Grid Table 4" w:uiPriority="49"/>
-    <w:lsdException w:name="Grid Table 5 Dark" w:uiPriority="50"/>
-    <w:lsdException w:name="Grid Table 6 Colorful" w:uiPriority="51"/>
-    <w:lsdException w:name="Grid Table 7 Colorful" w:uiPriority="52"/>
-    <w:lsdException w:name="Grid Table 1 Light Accent 1" w:uiPriority="46"/>
-    <w:lsdException w:name="Grid Table 2 Accent 1" w:uiPriority="47"/>
-    <w:lsdException w:name="Grid Table 3 Accent 1" w:uiPriority="48"/>
-    <w:lsdException w:name="Grid Table 4 Accent 1" w:uiPriority="49"/>
-    <w:lsdException w:name="Grid Table 5 Dark Accent 1" w:uiPriority="50"/>
-    <w:lsdException w:name="Grid Table 6 Colorful Accent 1" w:uiPriority="51"/>
-    <w:lsdException w:name="Grid Table 7 Colorful Accent 1" w:uiPriority="52"/>
-    <w:lsdException w:name="Grid Table 1 Light Accent 2" w:uiPriority="46"/>
-    <w:lsdException w:name="Grid Table 2 Accent 2" w:uiPriority="47"/>
-    <w:lsdException w:name="Grid Table 3 Accent 2" w:uiPriority="48"/>
-    <w:lsdException w:name="Grid Table 4 Accent 2" w:uiPriority="49"/>
-    <w:lsdException w:name="Grid Table 5 Dark Accent 2" w:uiPriority="50"/>
-    <w:lsdException w:name="Grid Table 6 Colorful Accent 2" w:uiPriority="51"/>
-    <w:lsdException w:name="Grid Table 7 Colorful Accent 2" w:uiPriority="52"/>
-    <w:lsdException w:name="Grid Table 1 Light Accent 3" w:uiPriority="46"/>
-    <w:lsdException w:name="Grid Table 2 Accent 3" w:uiPriority="47"/>
-    <w:lsdException w:name="Grid Table 3 Accent 3" w:uiPriority="48"/>
-    <w:lsdException w:name="Grid Table 4 Accent 3" w:uiPriority="49"/>
-    <w:lsdException w:name="Grid Table 5 Dark Accent 3" w:uiPriority="50"/>
-    <w:lsdException w:name="Grid Table 6 Colorful Accent 3" w:uiPriority="51"/>
-    <w:lsdException w:name="Grid Table 7 Colorful Accent 3" w:uiPriority="52"/>
-    <w:lsdException w:name="Grid Table 1 Light Accent 4" w:uiPriority="46"/>
-    <w:lsdException w:name="Grid Table 2 Accent 4" w:uiPriority="47"/>
-    <w:lsdException w:name="Grid Table 3 Accent 4" w:uiPriority="48"/>
-    <w:lsdException w:name="Grid Table 4 Accent 4" w:uiPriority="49"/>
-    <w:lsdException w:name="Grid Table 5 Dark Accent 4" w:uiPriority="50"/>
-    <w:lsdException w:name="Grid Table 6 Colorful Accent 4" w:uiPriority="51"/>
-    <w:lsdException w:name="Grid Table 7 Colorful Accent 4" w:uiPriority="52"/>
-    <w:lsdException w:name="Grid Table 1 Light Accent 5" w:uiPriority="46"/>
-    <w:lsdException w:name="Grid Table 2 Accent 5" w:uiPriority="47"/>
-    <w:lsdException w:name="Grid Table 3 Accent 5" w:uiPriority="48"/>
-    <w:lsdException w:name="Grid Table 4 Accent 5" w:uiPriority="49"/>
-    <w:lsdException w:name="Grid Table 5 Dark Accent 5" w:uiPriority="50"/>
-    <w:lsdException w:name="Grid Table 6 Colorful Accent 5" w:uiPriority="51"/>
-    <w:lsdException w:name="Grid Table 7 Colorful Accent 5" w:uiPriority="52"/>
-    <w:lsdException w:name="Grid Table 1 Light Accent 6" w:uiPriority="46"/>
-    <w:lsdException w:name="Grid Table 2 Accent 6" w:uiPriority="47"/>
-    <w:lsdException w:name="Grid Table 3 Accent 6" w:uiPriority="48"/>
-    <w:lsdException w:name="Grid Table 4 Accent 6" w:uiPriority="49"/>
-    <w:lsdException w:name="Grid Table 5 Dark Accent 6" w:uiPriority="50"/>
-    <w:lsdException w:name="Grid Table 6 Colorful Accent 6" w:uiPriority="51"/>
-    <w:lsdException w:name="Grid Table 7 Colorful Accent 6" w:uiPriority="52"/>
-    <w:lsdException w:name="List Table 1 Light" w:uiPriority="46"/>
-    <w:lsdException w:name="List Table 2" w:uiPriority="47"/>
-    <w:lsdException w:name="List Table 3" w:uiPriority="48"/>
-    <w:lsdException w:name="List Table 4" w:uiPriority="49"/>
-    <w:lsdException w:name="List Table 5 Dark" w:uiPriority="50"/>
-    <w:lsdException w:name="List Table 6 Colorful" w:uiPriority="51"/>
-    <w:lsdException w:name="List Table 7 Colorful" w:uiPriority="52"/>
-    <w:lsdException w:name="List Table 1 Light Accent 1" w:uiPriority="46"/>
-    <w:lsdException w:name="List Table 2 Accent 1" w:uiPriority="47"/>
-    <w:lsdException w:name="List Table 3 Accent 1" w:uiPriority="48"/>
-    <w:lsdException w:name="List Table 4 Accent 1" w:uiPriority="49"/>
-    <w:lsdException w:name="List Table 5 Dark Accent 1" w:uiPriority="50"/>
-    <w:lsdException w:name="List Table 6 Colorful Accent 1" w:uiPriority="51"/>
-    <w:lsdException w:name="List Table 7 Colorful Accent 1" w:uiPriority="52"/>
-    <w:lsdException w:name="List Table 1 Light Accent 2" w:uiPriority="46"/>
-    <w:lsdException w:name="List Table 2 Accent 2" w:uiPriority="47"/>
-    <w:lsdException w:name="List Table 3 Accent 2" w:uiPriority="48"/>
-    <w:lsdException w:name="List Table 4 Accent 2" w:uiPriority="49"/>
-    <w:lsdException w:name="List Table 5 Dark Accent 2" w:uiPriority="50"/>
-    <w:lsdException w:name="List Table 6 Colorful Accent 2" w:uiPriority="51"/>
-    <w:lsdException w:name="List Table 7 Colorful Accent 2" w:uiPriority="52"/>
-    <w:lsdException w:name="List Table 1 Light Accent 3" w:uiPriority="46"/>
-    <w:lsdException w:name="List Table 2 Accent 3" w:uiPriority="47"/>
-    <w:lsdException w:name="List Table 3 Accent 3" w:uiPriority="48"/>
-    <w:lsdException w:name="List Table 4 Accent 3" w:uiPriority="49"/>
-    <w:lsdException w:name="List Table 5 Dark Accent 3" w:uiPriority="50"/>
-    <w:lsdException w:name="List Table 6 Colorful Accent 3" w:uiPriority="51"/>
-    <w:lsdException w:name="List Table 7 Colorful Accent 3" w:uiPriority="52"/>
-    <w:lsdException w:name="List Table 1 Light Accent 4" w:uiPriority="46"/>
-    <w:lsdException w:name="List Table 2 Accent 4" w:uiPriority="47"/>
-    <w:lsdException w:name="List Table 3 Accent 4" w:uiPriority="48"/>
-    <w:lsdException w:name="List Table 4 Accent 4" w:uiPriority="49"/>
-    <w:lsdException w:name="List Table 5 Dark Accent 4" w:uiPriority="50"/>
-    <w:lsdException w:name="List Table 6 Colorful Accent 4" w:uiPriority="51"/>
-    <w:lsdException w:name="List Table 7 Colorful Accent 4" w:uiPriority="52"/>
-    <w:lsdException w:name="List Table 1 Light Accent 5" w:uiPriority="46"/>
-    <w:lsdException w:name="List Table 2 Accent 5" w:uiPriority="47"/>
-    <w:lsdException w:name="List Table 3 Accent 5" w:uiPriority="48"/>
-    <w:lsdException w:name="List Table 4 Accent 5" w:uiPriority="49"/>
-    <w:lsdException w:name="List Table 5 Dark Accent 5" w:uiPriority="50"/>
-    <w:lsdException w:name="List Table 6 Colorful Accent 5" w:uiPriority="51"/>
-    <w:lsdException w:name="List Table 7 Colorful Accent 5" w:uiPriority="52"/>
-    <w:lsdException w:name="List Table 1 Light Accent 6" w:uiPriority="46"/>
-    <w:lsdException w:name="List Table 2 Accent 6" w:uiPriority="47"/>
-    <w:lsdException w:name="List Table 3 Accent 6" w:uiPriority="48"/>
-    <w:lsdException w:name="List Table 4 Accent 6" w:uiPriority="49"/>
-    <w:lsdException w:name="List Table 5 Dark Accent 6" w:uiPriority="50"/>
-    <w:lsdException w:name="List Table 6 Colorful Accent 6" w:uiPriority="51"/>
-    <w:lsdException w:name="List Table 7 Colorful Accent 6" w:uiPriority="52"/>
+  <w:latentStyles w:defLockedState="0" w:defUIPriority="99" w:defSemiHidden="1" w:defUnhideWhenUsed="1" w:defQFormat="0" w:count="267">
+    <w:lsdException w:name="Normal" w:semiHidden="0" w:uiPriority="0" w:unhideWhenUsed="0" w:qFormat="1"/>
+    <w:lsdException w:name="heading 1" w:semiHidden="0" w:uiPriority="9" w:unhideWhenUsed="0" w:qFormat="1"/>
+    <w:lsdException w:name="heading 2" w:uiPriority="9" w:qFormat="1"/>
+    <w:lsdException w:name="heading 3" w:uiPriority="9" w:qFormat="1"/>
+    <w:lsdException w:name="heading 4" w:uiPriority="9" w:qFormat="1"/>
+    <w:lsdException w:name="heading 5" w:uiPriority="9" w:qFormat="1"/>
+    <w:lsdException w:name="heading 6" w:uiPriority="9" w:qFormat="1"/>
+    <w:lsdException w:name="heading 7" w:uiPriority="9" w:qFormat="1"/>
+    <w:lsdException w:name="heading 8" w:uiPriority="9" w:qFormat="1"/>
+    <w:lsdException w:name="heading 9" w:uiPriority="9" w:qFormat="1"/>
+    <w:lsdException w:name="toc 1" w:uiPriority="39"/>
+    <w:lsdException w:name="toc 2" w:uiPriority="39"/>
+    <w:lsdException w:name="toc 3" w:uiPriority="39"/>
+    <w:lsdException w:name="toc 4" w:uiPriority="39"/>
+    <w:lsdException w:name="toc 5" w:uiPriority="39"/>
+    <w:lsdException w:name="toc 6" w:uiPriority="39"/>
+    <w:lsdException w:name="toc 7" w:uiPriority="39"/>
+    <w:lsdException w:name="toc 8" w:uiPriority="39"/>
+    <w:lsdException w:name="toc 9" w:uiPriority="39"/>
+    <w:lsdException w:name="caption" w:uiPriority="35" w:qFormat="1"/>
+    <w:lsdException w:name="Title" w:semiHidden="0" w:uiPriority="10" w:unhideWhenUsed="0" w:qFormat="1"/>
+    <w:lsdException w:name="Default Paragraph Font" w:uiPriority="1"/>
+    <w:lsdException w:name="Subtitle" w:semiHidden="0" w:uiPriority="11" w:unhideWhenUsed="0" w:qFormat="1"/>
+    <w:lsdException w:name="Strong" w:semiHidden="0" w:uiPriority="22" w:unhideWhenUsed="0" w:qFormat="1"/>
+    <w:lsdException w:name="Emphasis" w:semiHidden="0" w:uiPriority="20" w:unhideWhenUsed="0" w:qFormat="1"/>
+    <w:lsdException w:name="Table Grid" w:semiHidden="0" w:uiPriority="39" w:unhideWhenUsed="0"/>
+    <w:lsdException w:name="Placeholder Text" w:unhideWhenUsed="0"/>
+    <w:lsdException w:name="No Spacing" w:semiHidden="0" w:uiPriority="1" w:unhideWhenUsed="0" w:qFormat="1"/>
+    <w:lsdException w:name="Light Shading" w:semiHidden="0" w:uiPriority="60" w:unhideWhenUsed="0"/>
+    <w:lsdException w:name="Light List" w:semiHidden="0" w:uiPriority="61" w:unhideWhenUsed="0"/>
+    <w:lsdException w:name="Light Grid" w:semiHidden="0" w:uiPriority="62" w:unhideWhenUsed="0"/>
+    <w:lsdException w:name="Medium Shading 1" w:semiHidden="0" w:uiPriority="63" w:unhideWhenUsed="0"/>
+    <w:lsdException w:name="Medium Shading 2" w:semiHidden="0" w:uiPriority="64" w:unhideWhenUsed="0"/>
+    <w:lsdException w:name="Medium List 1" w:semiHidden="0" w:uiPriority="65" w:unhideWhenUsed="0"/>
+    <w:lsdException w:name="Medium List 2" w:semiHidden="0" w:uiPriority="66" w:unhideWhenUsed="0"/>
+    <w:lsdException w:name="Medium Grid 1" w:semiHidden="0" w:uiPriority="67" w:unhideWhenUsed="0"/>
+    <w:lsdException w:name="Medium Grid 2" w:semiHidden="0" w:uiPriority="68" w:unhideWhenUsed="0"/>
+    <w:lsdException w:name="Medium Grid 3" w:semiHidden="0" w:uiPriority="69" w:unhideWhenUsed="0"/>
+    <w:lsdException w:name="Dark List" w:semiHidden="0" w:uiPriority="70" w:unhideWhenUsed="0"/>
+    <w:lsdException w:name="Colorful Shading" w:semiHidden="0" w:uiPriority="71" w:unhideWhenUsed="0"/>
+    <w:lsdException w:name="Colorful List" w:semiHidden="0" w:uiPriority="72" w:unhideWhenUsed="0"/>
+    <w:lsdException w:name="Colorful Grid" w:semiHidden="0" w:uiPriority="73" w:unhideWhenUsed="0"/>
+    <w:lsdException w:name="Light Shading Accent 1" w:semiHidden="0" w:uiPriority="60" w:unhideWhenUsed="0"/>
+    <w:lsdException w:name="Light List Accent 1" w:semiHidden="0" w:uiPriority="61" w:unhideWhenUsed="0"/>
+    <w:lsdException w:name="Light Grid Accent 1" w:semiHidden="0" w:uiPriority="62" w:unhideWhenUsed="0"/>
+    <w:lsdException w:name="Medium Shading 1 Accent 1" w:semiHidden="0" w:uiPriority="63" w:unhideWhenUsed="0"/>
+    <w:lsdException w:name="Medium Shading 2 Accent 1" w:semiHidden="0" w:uiPriority="64" w:unhideWhenUsed="0"/>
+    <w:lsdException w:name="Medium List 1 Accent 1" w:semiHidden="0" w:uiPriority="65" w:unhideWhenUsed="0"/>
+    <w:lsdException w:name="Revision" w:unhideWhenUsed="0"/>
+    <w:lsdException w:name="List Paragraph" w:semiHidden="0" w:uiPriority="34" w:unhideWhenUsed="0" w:qFormat="1"/>
+    <w:lsdException w:name="Quote" w:semiHidden="0" w:uiPriority="29" w:unhideWhenUsed="0" w:qFormat="1"/>
+    <w:lsdException w:name="Intense Quote" w:semiHidden="0" w:uiPriority="30" w:unhideWhenUsed="0" w:qFormat="1"/>
+    <w:lsdException w:name="Medium List 2 Accent 1" w:semiHidden="0" w:uiPriority="66" w:unhideWhenUsed="0"/>
+    <w:lsdException w:name="Medium Grid 1 Accent 1" w:semiHidden="0" w:uiPriority="67" w:unhideWhenUsed="0"/>
+    <w:lsdException w:name="Medium Grid 2 Accent 1" w:semiHidden="0" w:uiPriority="68" w:unhideWhenUsed="0"/>
+    <w:lsdException w:name="Medium Grid 3 Accent 1" w:semiHidden="0" w:uiPriority="69" w:unhideWhenUsed="0"/>
+    <w:lsdException w:name="Dark List Accent 1" w:semiHidden="0" w:uiPriority="70" w:unhideWhenUsed="0"/>
+    <w:lsdException w:name="Colorful Shading Accent 1" w:semiHidden="0" w:uiPriority="71" w:unhideWhenUsed="0"/>
+    <w:lsdException w:name="Colorful List Accent 1" w:semiHidden="0" w:uiPriority="72" w:unhideWhenUsed="0"/>
+    <w:lsdException w:name="Colorful Grid Accent 1" w:semiHidden="0" w:uiPriority="73" w:unhideWhenUsed="0"/>
+    <w:lsdException w:name="Light Shading Accent 2" w:semiHidden="0" w:uiPriority="60" w:unhideWhenUsed="0"/>
+    <w:lsdException w:name="Light List Accent 2" w:semiHidden="0" w:uiPriority="61" w:unhideWhenUsed="0"/>
+    <w:lsdException w:name="Light Grid Accent 2" w:semiHidden="0" w:uiPriority="62" w:unhideWhenUsed="0"/>
+    <w:lsdException w:name="Medium Shading 1 Accent 2" w:semiHidden="0" w:uiPriority="63" w:unhideWhenUsed="0"/>
+    <w:lsdException w:name="Medium Shading 2 Accent 2" w:semiHidden="0" w:uiPriority="64" w:unhideWhenUsed="0"/>
+    <w:lsdException w:name="Medium List 1 Accent 2" w:semiHidden="0" w:uiPriority="65" w:unhideWhenUsed="0"/>
+    <w:lsdException w:name="Medium List 2 Accent 2" w:semiHidden="0" w:uiPriority="66" w:unhideWhenUsed="0"/>
+    <w:lsdException w:name="Medium Grid 1 Accent 2" w:semiHidden="0" w:uiPriority="67" w:unhideWhenUsed="0"/>
+    <w:lsdException w:name="Medium Grid 2 Accent 2" w:semiHidden="0" w:uiPriority="68" w:unhideWhenUsed="0"/>
+    <w:lsdException w:name="Medium Grid 3 Accent 2" w:semiHidden="0" w:uiPriority="69" w:unhideWhenUsed="0"/>
+    <w:lsdException w:name="Dark List Accent 2" w:semiHidden="0" w:uiPriority="70" w:unhideWhenUsed="0"/>
+    <w:lsdException w:name="Colorful Shading Accent 2" w:semiHidden="0" w:uiPriority="71" w:unhideWhenUsed="0"/>
+    <w:lsdException w:name="Colorful List Accent 2" w:semiHidden="0" w:uiPriority="72" w:unhideWhenUsed="0"/>
+    <w:lsdException w:name="Colorful Grid Accent 2" w:semiHidden="0" w:uiPriority="73" w:unhideWhenUsed="0"/>
+    <w:lsdException w:name="Light Shading Accent 3" w:semiHidden="0" w:uiPriority="60" w:unhideWhenUsed="0"/>
+    <w:lsdException w:name="Light List Accent 3" w:semiHidden="0" w:uiPriority="61" w:unhideWhenUsed="0"/>
+    <w:lsdException w:name="Light Grid Accent 3" w:semiHidden="0" w:uiPriority="62" w:unhideWhenUsed="0"/>
+    <w:lsdException w:name="Medium Shading 1 Accent 3" w:semiHidden="0" w:uiPriority="63" w:unhideWhenUsed="0"/>
+    <w:lsdException w:name="Medium Shading 2 Accent 3" w:semiHidden="0" w:uiPriority="64" w:unhideWhenUsed="0"/>
+    <w:lsdException w:name="Medium List 1 Accent 3" w:semiHidden="0" w:uiPriority="65" w:unhideWhenUsed="0"/>
+    <w:lsdException w:name="Medium List 2 Accent 3" w:semiHidden="0" w:uiPriority="66" w:unhideWhenUsed="0"/>
+    <w:lsdException w:name="Medium Grid 1 Accent 3" w:semiHidden="0" w:uiPriority="67" w:unhideWhenUsed="0"/>
+    <w:lsdException w:name="Medium Grid 2 Accent 3" w:semiHidden="0" w:uiPriority="68" w:unhideWhenUsed="0"/>
+    <w:lsdException w:name="Medium Grid 3 Accent 3" w:semiHidden="0" w:uiPriority="69" w:unhideWhenUsed="0"/>
+    <w:lsdException w:name="Dark List Accent 3" w:semiHidden="0" w:uiPriority="70" w:unhideWhenUsed="0"/>
+    <w:lsdException w:name="Colorful Shading Accent 3" w:semiHidden="0" w:uiPriority="71" w:unhideWhenUsed="0"/>
+    <w:lsdException w:name="Colorful List Accent 3" w:semiHidden="0" w:uiPriority="72" w:unhideWhenUsed="0"/>
+    <w:lsdException w:name="Colorful Grid Accent 3" w:semiHidden="0" w:uiPriority="73" w:unhideWhenUsed="0"/>
+    <w:lsdException w:name="Light Shading Accent 4" w:semiHidden="0" w:uiPriority="60" w:unhideWhenUsed="0"/>
+    <w:lsdException w:name="Light List Accent 4" w:semiHidden="0" w:uiPriority="61" w:unhideWhenUsed="0"/>
+    <w:lsdException w:name="Light Grid Accent 4" w:semiHidden="0" w:uiPriority="62" w:unhideWhenUsed="0"/>
+    <w:lsdException w:name="Medium Shading 1 Accent 4" w:semiHidden="0" w:uiPriority="63" w:unhideWhenUsed="0"/>
+    <w:lsdException w:name="Medium Shading 2 Accent 4" w:semiHidden="0" w:uiPriority="64" w:unhideWhenUsed="0"/>
+    <w:lsdException w:name="Medium List 1 Accent 4" w:semiHidden="0" w:uiPriority="65" w:unhideWhenUsed="0"/>
+    <w:lsdException w:name="Medium List 2 Accent 4" w:semiHidden="0" w:uiPriority="66" w:unhideWhenUsed="0"/>
+    <w:lsdException w:name="Medium Grid 1 Accent 4" w:semiHidden="0" w:uiPriority="67" w:unhideWhenUsed="0"/>
+    <w:lsdException w:name="Medium Grid 2 Accent 4" w:semiHidden="0" w:uiPriority="68" w:unhideWhenUsed="0"/>
+    <w:lsdException w:name="Medium Grid 3 Accent 4" w:semiHidden="0" w:uiPriority="69" w:unhideWhenUsed="0"/>
+    <w:lsdException w:name="Dark List Accent 4" w:semiHidden="0" w:uiPriority="70" w:unhideWhenUsed="0"/>
+    <w:lsdException w:name="Colorful Shading Accent 4" w:semiHidden="0" w:uiPriority="71" w:unhideWhenUsed="0"/>
+    <w:lsdException w:name="Colorful List Accent 4" w:semiHidden="0" w:uiPriority="72" w:unhideWhenUsed="0"/>
+    <w:lsdException w:name="Colorful Grid Accent 4" w:semiHidden="0" w:uiPriority="73" w:unhideWhenUsed="0"/>
+    <w:lsdException w:name="Light Shading Accent 5" w:semiHidden="0" w:uiPriority="60" w:unhideWhenUsed="0"/>
+    <w:lsdException w:name="Light List Accent 5" w:semiHidden="0" w:uiPriority="61" w:unhideWhenUsed="0"/>
+    <w:lsdException w:name="Light Grid Accent 5" w:semiHidden="0" w:uiPriority="62" w:unhideWhenUsed="0"/>
+    <w:lsdException w:name="Medium Shading 1 Accent 5" w:semiHidden="0" w:uiPriority="63" w:unhideWhenUsed="0"/>
+    <w:lsdException w:name="Medium Shading 2 Accent 5" w:semiHidden="0" w:uiPriority="64" w:unhideWhenUsed="0"/>
+    <w:lsdException w:name="Medium List 1 Accent 5" w:semiHidden="0" w:uiPriority="65" w:unhideWhenUsed="0"/>
+    <w:lsdException w:name="Medium List 2 Accent 5" w:semiHidden="0" w:uiPriority="66" w:unhideWhenUsed="0"/>
+    <w:lsdException w:name="Medium Grid 1 Accent 5" w:semiHidden="0" w:uiPriority="67" w:unhideWhenUsed="0"/>
+    <w:lsdException w:name="Medium Grid 2 Accent 5" w:semiHidden="0" w:uiPriority="68" w:unhideWhenUsed="0"/>
+    <w:lsdException w:name="Medium Grid 3 Accent 5" w:semiHidden="0" w:uiPriority="69" w:unhideWhenUsed="0"/>
+    <w:lsdException w:name="Dark List Accent 5" w:semiHidden="0" w:uiPriority="70" w:unhideWhenUsed="0"/>
+    <w:lsdException w:name="Colorful Shading Accent 5" w:semiHidden="0" w:uiPriority="71" w:unhideWhenUsed="0"/>
+    <w:lsdException w:name="Colorful List Accent 5" w:semiHidden="0" w:uiPriority="72" w:unhideWhenUsed="0"/>
+    <w:lsdException w:name="Colorful Grid Accent 5" w:semiHidden="0" w:uiPriority="73" w:unhideWhenUsed="0"/>
+    <w:lsdException w:name="Light Shading Accent 6" w:semiHidden="0" w:uiPriority="60" w:unhideWhenUsed="0"/>
+    <w:lsdException w:name="Light List Accent 6" w:semiHidden="0" w:uiPriority="61" w:unhideWhenUsed="0"/>
+    <w:lsdException w:name="Light Grid Accent 6" w:semiHidden="0" w:uiPriority="62" w:unhideWhenUsed="0"/>
+    <w:lsdException w:name="Medium Shading 1 Accent 6" w:semiHidden="0" w:uiPriority="63" w:unhideWhenUsed="0"/>
+    <w:lsdException w:name="Medium Shading 2 Accent 6" w:semiHidden="0" w:uiPriority="64" w:unhideWhenUsed="0"/>
+    <w:lsdException w:name="Medium List 1 Accent 6" w:semiHidden="0" w:uiPriority="65" w:unhideWhenUsed="0"/>
+    <w:lsdException w:name="Medium List 2 Accent 6" w:semiHidden="0" w:uiPriority="66" w:unhideWhenUsed="0"/>
+    <w:lsdException w:name="Medium Grid 1 Accent 6" w:semiHidden="0" w:uiPriority="67" w:unhideWhenUsed="0"/>
+    <w:lsdException w:name="Medium Grid 2 Accent 6" w:semiHidden="0" w:uiPriority="68" w:unhideWhenUsed="0"/>
+    <w:lsdException w:name="Medium Grid 3 Accent 6" w:semiHidden="0" w:uiPriority="69" w:unhideWhenUsed="0"/>
+    <w:lsdException w:name="Dark List Accent 6" w:semiHidden="0" w:uiPriority="70" w:unhideWhenUsed="0"/>
+    <w:lsdException w:name="Colorful Shading Accent 6" w:semiHidden="0" w:uiPriority="71" w:unhideWhenUsed="0"/>
+    <w:lsdException w:name="Colorful List Accent 6" w:semiHidden="0" w:uiPriority="72" w:unhideWhenUsed="0"/>
+    <w:lsdException w:name="Colorful Grid Accent 6" w:semiHidden="0" w:uiPriority="73" w:unhideWhenUsed="0"/>
+    <w:lsdException w:name="Subtle Emphasis" w:semiHidden="0" w:uiPriority="19" w:unhideWhenUsed="0" w:qFormat="1"/>
+    <w:lsdException w:name="Intense Emphasis" w:semiHidden="0" w:uiPriority="21" w:unhideWhenUsed="0" w:qFormat="1"/>
+    <w:lsdException w:name="Subtle Reference" w:semiHidden="0" w:uiPriority="31" w:unhideWhenUsed="0" w:qFormat="1"/>
+    <w:lsdException w:name="Intense Reference" w:semiHidden="0" w:uiPriority="32" w:unhideWhenUsed="0" w:qFormat="1"/>
+    <w:lsdException w:name="Book Title" w:semiHidden="0" w:uiPriority="33" w:unhideWhenUsed="0" w:qFormat="1"/>
+    <w:lsdException w:name="Bibliography" w:uiPriority="37"/>
+    <w:lsdException w:name="TOC Heading" w:uiPriority="39" w:qFormat="1"/>
+  </w:latentStyles>
+  <w:style w:type="paragraph" w:default="1" w:styleId="Normal">
+    <w:name w:val="Normal"/>
+    <w:qFormat/>
+  </w:style>
+  <w:style w:type="paragraph" w:styleId="Heading3">
+    <w:name w:val="heading 3"/>
+    <w:basedOn w:val="Normal"/>
+    <w:link w:val="Heading3Char"/>
+    <w:uiPriority w:val="9"/>
+    <w:qFormat/>
+    <w:rsid w:val="00E34068"/>
+    <w:pPr>
+      <w:spacing w:before="100" w:beforeAutospacing="1" w:after="100" w:afterAutospacing="1" w:line="240" w:lineRule="auto"/>
+      <w:outlineLvl w:val="2"/>
+    </w:pPr>
+    <w:rPr>
+      <w:rFonts w:ascii="Times New Roman" w:eastAsia="Times New Roman" w:hAnsi="Times New Roman" w:cs="Times New Roman"/>
+      <w:b/>
+      <w:bCs/>
+      <w:sz w:val="27"/>
+      <w:szCs w:val="27"/>
+    </w:rPr>
+  </w:style>
+  <w:style w:type="character" w:default="1" w:styleId="DefaultParagraphFont">
+    <w:name w:val="Default Paragraph Font"/>
+    <w:uiPriority w:val="1"/>
+    <w:semiHidden/>
+    <w:unhideWhenUsed/>
+  </w:style>
+  <w:style w:type="table" w:default="1" w:styleId="TableNormal">
+    <w:name w:val="Normal Table"/>
+    <w:uiPriority w:val="99"/>
+    <w:semiHidden/>
+    <w:unhideWhenUsed/>
+    <w:tblPr>
+      <w:tblInd w:w="0" w:type="dxa"/>
+      <w:tblCellMar>
+        <w:top w:w="0" w:type="dxa"/>
+        <w:left w:w="108" w:type="dxa"/>
+        <w:bottom w:w="0" w:type="dxa"/>
+        <w:right w:w="108" w:type="dxa"/>
+      </w:tblCellMar>
+    </w:tblPr>
+  </w:style>
+  <w:style w:type="numbering" w:default="1" w:styleId="NoList">
+    <w:name w:val="No List"/>
+    <w:uiPriority w:val="99"/>
+    <w:semiHidden/>
+    <w:unhideWhenUsed/>
+  </w:style>
+  <w:style w:type="character" w:styleId="Hyperlink">
+    <w:name w:val="Hyperlink"/>
+    <w:basedOn w:val="DefaultParagraphFont"/>
+    <w:uiPriority w:val="99"/>
+    <w:unhideWhenUsed/>
+    <w:rsid w:val="00E34068"/>
+    <w:rPr>
+      <w:color w:val="0563C1" w:themeColor="hyperlink"/>
+      <w:u w:val="single"/>
+    </w:rPr>
+  </w:style>
+  <w:style w:type="character" w:customStyle="1" w:styleId="Heading3Char">
+    <w:name w:val="Heading 3 Char"/>
+    <w:basedOn w:val="DefaultParagraphFont"/>
+    <w:link w:val="Heading3"/>
+    <w:uiPriority w:val="9"/>
+    <w:rsid w:val="00E34068"/>
+    <w:rPr>
+      <w:rFonts w:ascii="Times New Roman" w:eastAsia="Times New Roman" w:hAnsi="Times New Roman" w:cs="Times New Roman"/>
+      <w:b/>
+      <w:bCs/>
+      <w:sz w:val="27"/>
+      <w:szCs w:val="27"/>
+    </w:rPr>
+  </w:style>
+  <w:style w:type="paragraph" w:styleId="NormalWeb">
+    <w:name w:val="Normal (Web)"/>
+    <w:basedOn w:val="Normal"/>
+    <w:uiPriority w:val="99"/>
+    <w:semiHidden/>
+    <w:unhideWhenUsed/>
+    <w:rsid w:val="00E34068"/>
+    <w:pPr>
+      <w:spacing w:before="100" w:beforeAutospacing="1" w:after="100" w:afterAutospacing="1" w:line="240" w:lineRule="auto"/>
+    </w:pPr>
+    <w:rPr>
+      <w:rFonts w:ascii="Times New Roman" w:eastAsia="Times New Roman" w:hAnsi="Times New Roman" w:cs="Times New Roman"/>
+      <w:sz w:val="24"/>
+      <w:szCs w:val="24"/>
+    </w:rPr>
+  </w:style>
+  <w:style w:type="character" w:styleId="CommentReference">
+    <w:name w:val="annotation reference"/>
+    <w:basedOn w:val="DefaultParagraphFont"/>
+    <w:uiPriority w:val="99"/>
+    <w:semiHidden/>
+    <w:unhideWhenUsed/>
+    <w:rsid w:val="00E34068"/>
+    <w:rPr>
+      <w:sz w:val="16"/>
+      <w:szCs w:val="16"/>
+    </w:rPr>
+  </w:style>
+  <w:style w:type="paragraph" w:styleId="CommentText">
+    <w:name w:val="annotation text"/>
+    <w:basedOn w:val="Normal"/>
+    <w:link w:val="CommentTextChar"/>
+    <w:uiPriority w:val="99"/>
+    <w:semiHidden/>
+    <w:unhideWhenUsed/>
+    <w:rsid w:val="00E34068"/>
+    <w:pPr>
+      <w:spacing w:line="240" w:lineRule="auto"/>
+    </w:pPr>
+    <w:rPr>
+      <w:sz w:val="20"/>
+      <w:szCs w:val="20"/>
+    </w:rPr>
+  </w:style>
+  <w:style w:type="character" w:customStyle="1" w:styleId="CommentTextChar">
+    <w:name w:val="Comment Text Char"/>
+    <w:basedOn w:val="DefaultParagraphFont"/>
+    <w:link w:val="CommentText"/>
+    <w:uiPriority w:val="99"/>
+    <w:semiHidden/>
+    <w:rsid w:val="00E34068"/>
+    <w:rPr>
+      <w:sz w:val="20"/>
+      <w:szCs w:val="20"/>
+    </w:rPr>
+  </w:style>
+  <w:style w:type="paragraph" w:styleId="CommentSubject">
+    <w:name w:val="annotation subject"/>
+    <w:basedOn w:val="CommentText"/>
+    <w:next w:val="CommentText"/>
+    <w:link w:val="CommentSubjectChar"/>
+    <w:uiPriority w:val="99"/>
+    <w:semiHidden/>
+    <w:unhideWhenUsed/>
+    <w:rsid w:val="00E34068"/>
+    <w:rPr>
+      <w:b/>
+      <w:bCs/>
+    </w:rPr>
+  </w:style>
+  <w:style w:type="character" w:customStyle="1" w:styleId="CommentSubjectChar">
+    <w:name w:val="Comment Subject Char"/>
+    <w:basedOn w:val="CommentTextChar"/>
+    <w:link w:val="CommentSubject"/>
+    <w:uiPriority w:val="99"/>
+    <w:semiHidden/>
+    <w:rsid w:val="00E34068"/>
+    <w:rPr>
+      <w:b/>
+      <w:bCs/>
+      <w:sz w:val="20"/>
+      <w:szCs w:val="20"/>
+    </w:rPr>
+  </w:style>
+  <w:style w:type="paragraph" w:styleId="BalloonText">
+    <w:name w:val="Balloon Text"/>
+    <w:basedOn w:val="Normal"/>
+    <w:link w:val="BalloonTextChar"/>
+    <w:uiPriority w:val="99"/>
+    <w:semiHidden/>
+    <w:unhideWhenUsed/>
+    <w:rsid w:val="00E34068"/>
+    <w:pPr>
+      <w:spacing w:after="0" w:line="240" w:lineRule="auto"/>
+    </w:pPr>
+    <w:rPr>
+      <w:rFonts w:ascii="Segoe UI" w:hAnsi="Segoe UI" w:cs="Segoe UI"/>
+      <w:sz w:val="18"/>
+      <w:szCs w:val="18"/>
+    </w:rPr>
+  </w:style>
+  <w:style w:type="character" w:customStyle="1" w:styleId="BalloonTextChar">
+    <w:name w:val="Balloon Text Char"/>
+    <w:basedOn w:val="DefaultParagraphFont"/>
+    <w:link w:val="BalloonText"/>
+    <w:uiPriority w:val="99"/>
+    <w:semiHidden/>
+    <w:rsid w:val="00E34068"/>
+    <w:rPr>
+      <w:rFonts w:ascii="Segoe UI" w:hAnsi="Segoe UI" w:cs="Segoe UI"/>
+      <w:sz w:val="18"/>
+      <w:szCs w:val="18"/>
+    </w:rPr>
+  </w:style>
+</w:styles>
+</file>
+
+<file path=word/stylesWithEffects.xml><?xml version="1.0" encoding="utf-8"?>
+<w:styles xmlns:wpc="http://schemas.microsoft.com/office/word/2010/wordprocessingCanvas" xmlns:mc="http://schemas.openxmlformats.org/markup-compatibility/2006" xmlns:o="urn:schemas-microsoft-com:office:office" xmlns:r="http://schemas.openxmlformats.org/officeDocument/2006/relationships" xmlns:m="http://schemas.openxmlformats.org/officeDocument/2006/math" xmlns:v="urn:schemas-microsoft-com:vml" xmlns:wp14="http://schemas.microsoft.com/office/word/2010/wordprocessingDrawing" xmlns:wp="http://schemas.openxmlformats.org/drawingml/2006/wordprocessingDrawing" xmlns:w10="urn:schemas-microsoft-com:office:word" xmlns:w="http://schemas.openxmlformats.org/wordprocessingml/2006/main" xmlns:w14="http://schemas.microsoft.com/office/word/2010/wordml" xmlns:wpg="http://schemas.microsoft.com/office/word/2010/wordprocessingGroup" xmlns:wpi="http://schemas.microsoft.com/office/word/2010/wordprocessingInk" xmlns:wne="http://schemas.microsoft.com/office/word/2006/wordml" xmlns:wps="http://schemas.microsoft.com/office/word/2010/wordprocessingShape" mc:Ignorable="w14 wp14">
+  <w:docDefaults>
+    <w:rPrDefault>
+      <w:rPr>
+        <w:rFonts w:asciiTheme="minorHAnsi" w:eastAsiaTheme="minorHAnsi" w:hAnsiTheme="minorHAnsi" w:cstheme="minorBidi"/>
+        <w:sz w:val="22"/>
+        <w:szCs w:val="22"/>
+        <w:lang w:val="en-US" w:eastAsia="en-US" w:bidi="ar-SA"/>
+      </w:rPr>
+    </w:rPrDefault>
+    <w:pPrDefault>
+      <w:pPr>
+        <w:spacing w:after="160" w:line="259" w:lineRule="auto"/>
+      </w:pPr>
+    </w:pPrDefault>
+  </w:docDefaults>
+  <w:latentStyles w:defLockedState="0" w:defUIPriority="99" w:defSemiHidden="1" w:defUnhideWhenUsed="1" w:defQFormat="0" w:count="267">
+    <w:lsdException w:name="Normal" w:semiHidden="0" w:uiPriority="0" w:unhideWhenUsed="0" w:qFormat="1"/>
+    <w:lsdException w:name="heading 1" w:semiHidden="0" w:uiPriority="9" w:unhideWhenUsed="0" w:qFormat="1"/>
+    <w:lsdException w:name="heading 2" w:uiPriority="9" w:qFormat="1"/>
+    <w:lsdException w:name="heading 3" w:uiPriority="9" w:qFormat="1"/>
+    <w:lsdException w:name="heading 4" w:uiPriority="9" w:qFormat="1"/>
+    <w:lsdException w:name="heading 5" w:uiPriority="9" w:qFormat="1"/>
+    <w:lsdException w:name="heading 6" w:uiPriority="9" w:qFormat="1"/>
+    <w:lsdException w:name="heading 7" w:uiPriority="9" w:qFormat="1"/>
+    <w:lsdException w:name="heading 8" w:uiPriority="9" w:qFormat="1"/>
+    <w:lsdException w:name="heading 9" w:uiPriority="9" w:qFormat="1"/>
+    <w:lsdException w:name="toc 1" w:uiPriority="39"/>
+    <w:lsdException w:name="toc 2" w:uiPriority="39"/>
+    <w:lsdException w:name="toc 3" w:uiPriority="39"/>
+    <w:lsdException w:name="toc 4" w:uiPriority="39"/>
+    <w:lsdException w:name="toc 5" w:uiPriority="39"/>
+    <w:lsdException w:name="toc 6" w:uiPriority="39"/>
+    <w:lsdException w:name="toc 7" w:uiPriority="39"/>
+    <w:lsdException w:name="toc 8" w:uiPriority="39"/>
+    <w:lsdException w:name="toc 9" w:uiPriority="39"/>
+    <w:lsdException w:name="caption" w:uiPriority="35" w:qFormat="1"/>
+    <w:lsdException w:name="Title" w:semiHidden="0" w:uiPriority="10" w:unhideWhenUsed="0" w:qFormat="1"/>
+    <w:lsdException w:name="Default Paragraph Font" w:uiPriority="1"/>
+    <w:lsdException w:name="Subtitle" w:semiHidden="0" w:uiPriority="11" w:unhideWhenUsed="0" w:qFormat="1"/>
+    <w:lsdException w:name="Strong" w:semiHidden="0" w:uiPriority="22" w:unhideWhenUsed="0" w:qFormat="1"/>
+    <w:lsdException w:name="Emphasis" w:semiHidden="0" w:uiPriority="20" w:unhideWhenUsed="0" w:qFormat="1"/>
+    <w:lsdException w:name="Table Grid" w:semiHidden="0" w:uiPriority="39" w:unhideWhenUsed="0"/>
+    <w:lsdException w:name="Placeholder Text" w:unhideWhenUsed="0"/>
+    <w:lsdException w:name="No Spacing" w:semiHidden="0" w:uiPriority="1" w:unhideWhenUsed="0" w:qFormat="1"/>
+    <w:lsdException w:name="Light Shading" w:semiHidden="0" w:uiPriority="60" w:unhideWhenUsed="0"/>
+    <w:lsdException w:name="Light List" w:semiHidden="0" w:uiPriority="61" w:unhideWhenUsed="0"/>
+    <w:lsdException w:name="Light Grid" w:semiHidden="0" w:uiPriority="62" w:unhideWhenUsed="0"/>
+    <w:lsdException w:name="Medium Shading 1" w:semiHidden="0" w:uiPriority="63" w:unhideWhenUsed="0"/>
+    <w:lsdException w:name="Medium Shading 2" w:semiHidden="0" w:uiPriority="64" w:unhideWhenUsed="0"/>
+    <w:lsdException w:name="Medium List 1" w:semiHidden="0" w:uiPriority="65" w:unhideWhenUsed="0"/>
+    <w:lsdException w:name="Medium List 2" w:semiHidden="0" w:uiPriority="66" w:unhideWhenUsed="0"/>
+    <w:lsdException w:name="Medium Grid 1" w:semiHidden="0" w:uiPriority="67" w:unhideWhenUsed="0"/>
+    <w:lsdException w:name="Medium Grid 2" w:semiHidden="0" w:uiPriority="68" w:unhideWhenUsed="0"/>
+    <w:lsdException w:name="Medium Grid 3" w:semiHidden="0" w:uiPriority="69" w:unhideWhenUsed="0"/>
+    <w:lsdException w:name="Dark List" w:semiHidden="0" w:uiPriority="70" w:unhideWhenUsed="0"/>
+    <w:lsdException w:name="Colorful Shading" w:semiHidden="0" w:uiPriority="71" w:unhideWhenUsed="0"/>
+    <w:lsdException w:name="Colorful List" w:semiHidden="0" w:uiPriority="72" w:unhideWhenUsed="0"/>
+    <w:lsdException w:name="Colorful Grid" w:semiHidden="0" w:uiPriority="73" w:unhideWhenUsed="0"/>
+    <w:lsdException w:name="Light Shading Accent 1" w:semiHidden="0" w:uiPriority="60" w:unhideWhenUsed="0"/>
+    <w:lsdException w:name="Light List Accent 1" w:semiHidden="0" w:uiPriority="61" w:unhideWhenUsed="0"/>
+    <w:lsdException w:name="Light Grid Accent 1" w:semiHidden="0" w:uiPriority="62" w:unhideWhenUsed="0"/>
+    <w:lsdException w:name="Medium Shading 1 Accent 1" w:semiHidden="0" w:uiPriority="63" w:unhideWhenUsed="0"/>
+    <w:lsdException w:name="Medium Shading 2 Accent 1" w:semiHidden="0" w:uiPriority="64" w:unhideWhenUsed="0"/>
+    <w:lsdException w:name="Medium List 1 Accent 1" w:semiHidden="0" w:uiPriority="65" w:unhideWhenUsed="0"/>
+    <w:lsdException w:name="Revision" w:unhideWhenUsed="0"/>
+    <w:lsdException w:name="List Paragraph" w:semiHidden="0" w:uiPriority="34" w:unhideWhenUsed="0" w:qFormat="1"/>
+    <w:lsdException w:name="Quote" w:semiHidden="0" w:uiPriority="29" w:unhideWhenUsed="0" w:qFormat="1"/>
+    <w:lsdException w:name="Intense Quote" w:semiHidden="0" w:uiPriority="30" w:unhideWhenUsed="0" w:qFormat="1"/>
+    <w:lsdException w:name="Medium List 2 Accent 1" w:semiHidden="0" w:uiPriority="66" w:unhideWhenUsed="0"/>
+    <w:lsdException w:name="Medium Grid 1 Accent 1" w:semiHidden="0" w:uiPriority="67" w:unhideWhenUsed="0"/>
+    <w:lsdException w:name="Medium Grid 2 Accent 1" w:semiHidden="0" w:uiPriority="68" w:unhideWhenUsed="0"/>
+    <w:lsdException w:name="Medium Grid 3 Accent 1" w:semiHidden="0" w:uiPriority="69" w:unhideWhenUsed="0"/>
+    <w:lsdException w:name="Dark List Accent 1" w:semiHidden="0" w:uiPriority="70" w:unhideWhenUsed="0"/>
+    <w:lsdException w:name="Colorful Shading Accent 1" w:semiHidden="0" w:uiPriority="71" w:unhideWhenUsed="0"/>
+    <w:lsdException w:name="Colorful List Accent 1" w:semiHidden="0" w:uiPriority="72" w:unhideWhenUsed="0"/>
+    <w:lsdException w:name="Colorful Grid Accent 1" w:semiHidden="0" w:uiPriority="73" w:unhideWhenUsed="0"/>
+    <w:lsdException w:name="Light Shading Accent 2" w:semiHidden="0" w:uiPriority="60" w:unhideWhenUsed="0"/>
+    <w:lsdException w:name="Light List Accent 2" w:semiHidden="0" w:uiPriority="61" w:unhideWhenUsed="0"/>
+    <w:lsdException w:name="Light Grid Accent 2" w:semiHidden="0" w:uiPriority="62" w:unhideWhenUsed="0"/>
+    <w:lsdException w:name="Medium Shading 1 Accent 2" w:semiHidden="0" w:uiPriority="63" w:unhideWhenUsed="0"/>
+    <w:lsdException w:name="Medium Shading 2 Accent 2" w:semiHidden="0" w:uiPriority="64" w:unhideWhenUsed="0"/>
+    <w:lsdException w:name="Medium List 1 Accent 2" w:semiHidden="0" w:uiPriority="65" w:unhideWhenUsed="0"/>
+    <w:lsdException w:name="Medium List 2 Accent 2" w:semiHidden="0" w:uiPriority="66" w:unhideWhenUsed="0"/>
+    <w:lsdException w:name="Medium Grid 1 Accent 2" w:semiHidden="0" w:uiPriority="67" w:unhideWhenUsed="0"/>
+    <w:lsdException w:name="Medium Grid 2 Accent 2" w:semiHidden="0" w:uiPriority="68" w:unhideWhenUsed="0"/>
+    <w:lsdException w:name="Medium Grid 3 Accent 2" w:semiHidden="0" w:uiPriority="69" w:unhideWhenUsed="0"/>
+    <w:lsdException w:name="Dark List Accent 2" w:semiHidden="0" w:uiPriority="70" w:unhideWhenUsed="0"/>
+    <w:lsdException w:name="Colorful Shading Accent 2" w:semiHidden="0" w:uiPriority="71" w:unhideWhenUsed="0"/>
+    <w:lsdException w:name="Colorful List Accent 2" w:semiHidden="0" w:uiPriority="72" w:unhideWhenUsed="0"/>
+    <w:lsdException w:name="Colorful Grid Accent 2" w:semiHidden="0" w:uiPriority="73" w:unhideWhenUsed="0"/>
+    <w:lsdException w:name="Light Shading Accent 3" w:semiHidden="0" w:uiPriority="60" w:unhideWhenUsed="0"/>
+    <w:lsdException w:name="Light List Accent 3" w:semiHidden="0" w:uiPriority="61" w:unhideWhenUsed="0"/>
+    <w:lsdException w:name="Light Grid Accent 3" w:semiHidden="0" w:uiPriority="62" w:unhideWhenUsed="0"/>
+    <w:lsdException w:name="Medium Shading 1 Accent 3" w:semiHidden="0" w:uiPriority="63" w:unhideWhenUsed="0"/>
+    <w:lsdException w:name="Medium Shading 2 Accent 3" w:semiHidden="0" w:uiPriority="64" w:unhideWhenUsed="0"/>
+    <w:lsdException w:name="Medium List 1 Accent 3" w:semiHidden="0" w:uiPriority="65" w:unhideWhenUsed="0"/>
+    <w:lsdException w:name="Medium List 2 Accent 3" w:semiHidden="0" w:uiPriority="66" w:unhideWhenUsed="0"/>
+    <w:lsdException w:name="Medium Grid 1 Accent 3" w:semiHidden="0" w:uiPriority="67" w:unhideWhenUsed="0"/>
+    <w:lsdException w:name="Medium Grid 2 Accent 3" w:semiHidden="0" w:uiPriority="68" w:unhideWhenUsed="0"/>
+    <w:lsdException w:name="Medium Grid 3 Accent 3" w:semiHidden="0" w:uiPriority="69" w:unhideWhenUsed="0"/>
+    <w:lsdException w:name="Dark List Accent 3" w:semiHidden="0" w:uiPriority="70" w:unhideWhenUsed="0"/>
+    <w:lsdException w:name="Colorful Shading Accent 3" w:semiHidden="0" w:uiPriority="71" w:unhideWhenUsed="0"/>
+    <w:lsdException w:name="Colorful List Accent 3" w:semiHidden="0" w:uiPriority="72" w:unhideWhenUsed="0"/>
+    <w:lsdException w:name="Colorful Grid Accent 3" w:semiHidden="0" w:uiPriority="73" w:unhideWhenUsed="0"/>
+    <w:lsdException w:name="Light Shading Accent 4" w:semiHidden="0" w:uiPriority="60" w:unhideWhenUsed="0"/>
+    <w:lsdException w:name="Light List Accent 4" w:semiHidden="0" w:uiPriority="61" w:unhideWhenUsed="0"/>
+    <w:lsdException w:name="Light Grid Accent 4" w:semiHidden="0" w:uiPriority="62" w:unhideWhenUsed="0"/>
+    <w:lsdException w:name="Medium Shading 1 Accent 4" w:semiHidden="0" w:uiPriority="63" w:unhideWhenUsed="0"/>
+    <w:lsdException w:name="Medium Shading 2 Accent 4" w:semiHidden="0" w:uiPriority="64" w:unhideWhenUsed="0"/>
+    <w:lsdException w:name="Medium List 1 Accent 4" w:semiHidden="0" w:uiPriority="65" w:unhideWhenUsed="0"/>
+    <w:lsdException w:name="Medium List 2 Accent 4" w:semiHidden="0" w:uiPriority="66" w:unhideWhenUsed="0"/>
+    <w:lsdException w:name="Medium Grid 1 Accent 4" w:semiHidden="0" w:uiPriority="67" w:unhideWhenUsed="0"/>
+    <w:lsdException w:name="Medium Grid 2 Accent 4" w:semiHidden="0" w:uiPriority="68" w:unhideWhenUsed="0"/>
+    <w:lsdException w:name="Medium Grid 3 Accent 4" w:semiHidden="0" w:uiPriority="69" w:unhideWhenUsed="0"/>
+    <w:lsdException w:name="Dark List Accent 4" w:semiHidden="0" w:uiPriority="70" w:unhideWhenUsed="0"/>
+    <w:lsdException w:name="Colorful Shading Accent 4" w:semiHidden="0" w:uiPriority="71" w:unhideWhenUsed="0"/>
+    <w:lsdException w:name="Colorful List Accent 4" w:semiHidden="0" w:uiPriority="72" w:unhideWhenUsed="0"/>
+    <w:lsdException w:name="Colorful Grid Accent 4" w:semiHidden="0" w:uiPriority="73" w:unhideWhenUsed="0"/>
+    <w:lsdException w:name="Light Shading Accent 5" w:semiHidden="0" w:uiPriority="60" w:unhideWhenUsed="0"/>
+    <w:lsdException w:name="Light List Accent 5" w:semiHidden="0" w:uiPriority="61" w:unhideWhenUsed="0"/>
+    <w:lsdException w:name="Light Grid Accent 5" w:semiHidden="0" w:uiPriority="62" w:unhideWhenUsed="0"/>
+    <w:lsdException w:name="Medium Shading 1 Accent 5" w:semiHidden="0" w:uiPriority="63" w:unhideWhenUsed="0"/>
+    <w:lsdException w:name="Medium Shading 2 Accent 5" w:semiHidden="0" w:uiPriority="64" w:unhideWhenUsed="0"/>
+    <w:lsdException w:name="Medium List 1 Accent 5" w:semiHidden="0" w:uiPriority="65" w:unhideWhenUsed="0"/>
+    <w:lsdException w:name="Medium List 2 Accent 5" w:semiHidden="0" w:uiPriority="66" w:unhideWhenUsed="0"/>
+    <w:lsdException w:name="Medium Grid 1 Accent 5" w:semiHidden="0" w:uiPriority="67" w:unhideWhenUsed="0"/>
+    <w:lsdException w:name="Medium Grid 2 Accent 5" w:semiHidden="0" w:uiPriority="68" w:unhideWhenUsed="0"/>
+    <w:lsdException w:name="Medium Grid 3 Accent 5" w:semiHidden="0" w:uiPriority="69" w:unhideWhenUsed="0"/>
+    <w:lsdException w:name="Dark List Accent 5" w:semiHidden="0" w:uiPriority="70" w:unhideWhenUsed="0"/>
+    <w:lsdException w:name="Colorful Shading Accent 5" w:semiHidden="0" w:uiPriority="71" w:unhideWhenUsed="0"/>
+    <w:lsdException w:name="Colorful List Accent 5" w:semiHidden="0" w:uiPriority="72" w:unhideWhenUsed="0"/>
+    <w:lsdException w:name="Colorful Grid Accent 5" w:semiHidden="0" w:uiPriority="73" w:unhideWhenUsed="0"/>
+    <w:lsdException w:name="Light Shading Accent 6" w:semiHidden="0" w:uiPriority="60" w:unhideWhenUsed="0"/>
+    <w:lsdException w:name="Light List Accent 6" w:semiHidden="0" w:uiPriority="61" w:unhideWhenUsed="0"/>
+    <w:lsdException w:name="Light Grid Accent 6" w:semiHidden="0" w:uiPriority="62" w:unhideWhenUsed="0"/>
+    <w:lsdException w:name="Medium Shading 1 Accent 6" w:semiHidden="0" w:uiPriority="63" w:unhideWhenUsed="0"/>
+    <w:lsdException w:name="Medium Shading 2 Accent 6" w:semiHidden="0" w:uiPriority="64" w:unhideWhenUsed="0"/>
+    <w:lsdException w:name="Medium List 1 Accent 6" w:semiHidden="0" w:uiPriority="65" w:unhideWhenUsed="0"/>
+    <w:lsdException w:name="Medium List 2 Accent 6" w:semiHidden="0" w:uiPriority="66" w:unhideWhenUsed="0"/>
+    <w:lsdException w:name="Medium Grid 1 Accent 6" w:semiHidden="0" w:uiPriority="67" w:unhideWhenUsed="0"/>
+    <w:lsdException w:name="Medium Grid 2 Accent 6" w:semiHidden="0" w:uiPriority="68" w:unhideWhenUsed="0"/>
+    <w:lsdException w:name="Medium Grid 3 Accent 6" w:semiHidden="0" w:uiPriority="69" w:unhideWhenUsed="0"/>
+    <w:lsdException w:name="Dark List Accent 6" w:semiHidden="0" w:uiPriority="70" w:unhideWhenUsed="0"/>
+    <w:lsdException w:name="Colorful Shading Accent 6" w:semiHidden="0" w:uiPriority="71" w:unhideWhenUsed="0"/>
+    <w:lsdException w:name="Colorful List Accent 6" w:semiHidden="0" w:uiPriority="72" w:unhideWhenUsed="0"/>
+    <w:lsdException w:name="Colorful Grid Accent 6" w:semiHidden="0" w:uiPriority="73" w:unhideWhenUsed="0"/>
+    <w:lsdException w:name="Subtle Emphasis" w:semiHidden="0" w:uiPriority="19" w:unhideWhenUsed="0" w:qFormat="1"/>
+    <w:lsdException w:name="Intense Emphasis" w:semiHidden="0" w:uiPriority="21" w:unhideWhenUsed="0" w:qFormat="1"/>
+    <w:lsdException w:name="Subtle Reference" w:semiHidden="0" w:uiPriority="31" w:unhideWhenUsed="0" w:qFormat="1"/>
+    <w:lsdException w:name="Intense Reference" w:semiHidden="0" w:uiPriority="32" w:unhideWhenUsed="0" w:qFormat="1"/>
+    <w:lsdException w:name="Book Title" w:semiHidden="0" w:uiPriority="33" w:unhideWhenUsed="0" w:qFormat="1"/>
+    <w:lsdException w:name="Bibliography" w:uiPriority="37"/>
+    <w:lsdException w:name="TOC Heading" w:uiPriority="39" w:qFormat="1"/>
   </w:latentStyles>
   <w:style w:type="paragraph" w:default="1" w:styleId="Normal">
     <w:name w:val="Normal"/>
@@ -1533,7 +1889,7 @@
   <a:extraClrSchemeLst/>
   <a:extLst>
     <a:ext uri="{05A4C25C-085E-4340-85A3-A5531E510DB2}">
-      <thm15:themeFamily xmlns:thm15="http://schemas.microsoft.com/office/thememl/2012/main" name="Office Theme" id="{62F939B6-93AF-4DB8-9C6B-D6C7DFDC589F}" vid="{4A3C46E8-61CC-4603-A589-7422A47A8E4A}"/>
+      <thm15:themeFamily xmlns:thm15="http://schemas.microsoft.com/office/thememl/2012/main" xmlns="" name="Office Theme" id="{62F939B6-93AF-4DB8-9C6B-D6C7DFDC589F}" vid="{4A3C46E8-61CC-4603-A589-7422A47A8E4A}"/>
     </a:ext>
   </a:extLst>
 </a:theme>

</xml_diff>